<commit_message>
Project Proposal, Project Schedule, Adding guidelines files
</commit_message>
<xml_diff>
--- a/הצעה.docx
+++ b/הצעה.docx
@@ -1,93 +1,302 @@
 
 <file path=word/document.xml><?xml version="1.0" encoding="utf-8"?>
-<w:document xmlns:wpc="http://schemas.microsoft.com/office/word/2010/wordprocessingCanvas" xmlns:mc="http://schemas.openxmlformats.org/markup-compatibility/2006" xmlns:o="urn:schemas-microsoft-com:office:office" xmlns:r="http://schemas.openxmlformats.org/officeDocument/2006/relationships" xmlns:m="http://schemas.openxmlformats.org/officeDocument/2006/math" xmlns:v="urn:schemas-microsoft-com:vml" xmlns:wp14="http://schemas.microsoft.com/office/word/2010/wordprocessingDrawing" xmlns:wp="http://schemas.openxmlformats.org/drawingml/2006/wordprocessingDrawing" xmlns:w10="urn:schemas-microsoft-com:office:word" xmlns:w="http://schemas.openxmlformats.org/wordprocessingml/2006/main" xmlns:w14="http://schemas.microsoft.com/office/word/2010/wordml" xmlns:wpg="http://schemas.microsoft.com/office/word/2010/wordprocessingGroup" xmlns:wpi="http://schemas.microsoft.com/office/word/2010/wordprocessingInk" xmlns:wne="http://schemas.microsoft.com/office/word/2006/wordml" xmlns:wps="http://schemas.microsoft.com/office/word/2010/wordprocessingShape" mc:Ignorable="w14 wp14">
+<w:document xmlns:ve="http://schemas.openxmlformats.org/markup-compatibility/2006" xmlns:o="urn:schemas-microsoft-com:office:office" xmlns:r="http://schemas.openxmlformats.org/officeDocument/2006/relationships" xmlns:m="http://schemas.openxmlformats.org/officeDocument/2006/math" xmlns:v="urn:schemas-microsoft-com:vml" xmlns:wp="http://schemas.openxmlformats.org/drawingml/2006/wordprocessingDrawing" xmlns:w10="urn:schemas-microsoft-com:office:word" xmlns:w="http://schemas.openxmlformats.org/wordprocessingml/2006/main" xmlns:wne="http://schemas.microsoft.com/office/word/2006/wordml">
   <w:body>
     <w:p>
       <w:pPr>
-        <w:pStyle w:val="Title"/>
+        <w:pStyle w:val="a3"/>
         <w:bidi/>
         <w:spacing w:line="360" w:lineRule="auto"/>
+        <w:rPr>
+          <w:ins w:id="0" w:author="אלעד ושוהם יחיאל" w:date="2013-01-06T23:14:00Z"/>
+          <w:rFonts w:cs="David" w:hint="cs"/>
+          <w:sz w:val="24"/>
+          <w:szCs w:val="24"/>
+          <w:rtl/>
+          <w:rPrChange w:id="1" w:author="אלעד ושוהם יחיאל" w:date="2013-01-06T23:14:00Z">
+            <w:rPr>
+              <w:ins w:id="2" w:author="אלעד ושוהם יחיאל" w:date="2013-01-06T23:14:00Z"/>
+              <w:rFonts w:hint="cs"/>
+              <w:rtl/>
+            </w:rPr>
+          </w:rPrChange>
+        </w:rPr>
       </w:pPr>
-      <w:r>
-        <w:rPr>
-          <w:rFonts w:hint="cs"/>
-          <w:rtl/>
-        </w:rPr>
-        <w:t>הצ</w:t>
-      </w:r>
-      <w:r>
-        <w:rPr>
-          <w:rFonts w:hint="cs"/>
-          <w:rtl/>
-        </w:rPr>
-        <w:t>ע</w:t>
-      </w:r>
-      <w:r>
-        <w:rPr>
-          <w:rFonts w:hint="cs"/>
-          <w:rtl/>
-        </w:rPr>
-        <w:t>ת</w:t>
-      </w:r>
-      <w:r>
-        <w:rPr>
-          <w:rFonts w:hint="cs"/>
-          <w:rtl/>
-        </w:rPr>
-        <w:t xml:space="preserve"> פרויקט</w:t>
-      </w:r>
-      <w:r>
-        <w:rPr>
-          <w:rFonts w:hint="cs"/>
-          <w:rtl/>
-        </w:rPr>
-        <w:t xml:space="preserve"> </w:t>
-      </w:r>
-      <w:proofErr w:type="spellStart"/>
-      <w:r>
-        <w:t>WinSMARTS</w:t>
-      </w:r>
-      <w:proofErr w:type="spellEnd"/>
+      <w:ins w:id="3" w:author="אלעד ושוהם יחיאל" w:date="2013-01-06T23:14:00Z">
+        <w:r>
+          <w:rPr>
+            <w:rFonts w:cs="David" w:hint="cs"/>
+            <w:sz w:val="24"/>
+            <w:szCs w:val="24"/>
+            <w:rtl/>
+            <w:rPrChange w:id="4" w:author="אלעד ושוהם יחיאל" w:date="2013-01-06T23:14:00Z">
+              <w:rPr>
+                <w:rFonts w:hint="cs"/>
+                <w:sz w:val="32"/>
+                <w:szCs w:val="32"/>
+                <w:rtl/>
+              </w:rPr>
+            </w:rPrChange>
+          </w:rPr>
+          <w:t>בס"ד</w:t>
+        </w:r>
+      </w:ins>
     </w:p>
     <w:p>
       <w:pPr>
-        <w:pStyle w:val="Subtitle"/>
+        <w:pStyle w:val="a3"/>
         <w:bidi/>
-        <w:rPr>
-          <w:rFonts w:hint="cs"/>
-          <w:rtl/>
-        </w:rPr>
+        <w:spacing w:line="360" w:lineRule="auto"/>
+        <w:jc w:val="center"/>
+        <w:rPr>
+          <w:rFonts w:cs="David"/>
+          <w:rPrChange w:id="5" w:author="אלעד ושוהם יחיאל" w:date="2013-01-06T23:15:00Z">
+            <w:rPr/>
+          </w:rPrChange>
+        </w:rPr>
+        <w:pPrChange w:id="6" w:author="אלעד ושוהם יחיאל" w:date="2013-01-06T23:44:00Z">
+          <w:pPr>
+            <w:pStyle w:val="a3"/>
+            <w:bidi/>
+            <w:spacing w:line="360" w:lineRule="auto"/>
+          </w:pPr>
+        </w:pPrChange>
       </w:pPr>
       <w:r>
         <w:rPr>
-          <w:rFonts w:hint="cs"/>
-          <w:rtl/>
-        </w:rPr>
-        <w:t>ברוך בורשטיין ו</w:t>
-      </w:r>
-      <w:bookmarkStart w:id="0" w:name="_GoBack"/>
-      <w:bookmarkEnd w:id="0"/>
-      <w:r>
-        <w:rPr>
-          <w:rFonts w:hint="cs"/>
-          <w:rtl/>
-        </w:rPr>
-        <w:t>אלעד יחיאל</w:t>
+          <w:rFonts w:cs="David" w:hint="cs"/>
+          <w:rtl/>
+          <w:rPrChange w:id="7" w:author="אלעד ושוהם יחיאל" w:date="2013-01-06T23:15:00Z">
+            <w:rPr>
+              <w:rFonts w:hint="cs"/>
+              <w:rtl/>
+            </w:rPr>
+          </w:rPrChange>
+        </w:rPr>
+        <w:t>הצ</w:t>
+      </w:r>
+      <w:r>
+        <w:rPr>
+          <w:rFonts w:cs="David" w:hint="cs"/>
+          <w:rtl/>
+          <w:rPrChange w:id="8" w:author="אלעד ושוהם יחיאל" w:date="2013-01-06T23:15:00Z">
+            <w:rPr>
+              <w:rFonts w:hint="cs"/>
+              <w:rtl/>
+            </w:rPr>
+          </w:rPrChange>
+        </w:rPr>
+        <w:t>ע</w:t>
+      </w:r>
+      <w:r>
+        <w:rPr>
+          <w:rFonts w:cs="David" w:hint="cs"/>
+          <w:rtl/>
+          <w:rPrChange w:id="9" w:author="אלעד ושוהם יחיאל" w:date="2013-01-06T23:15:00Z">
+            <w:rPr>
+              <w:rFonts w:hint="cs"/>
+              <w:rtl/>
+            </w:rPr>
+          </w:rPrChange>
+        </w:rPr>
+        <w:t>ת</w:t>
+      </w:r>
+      <w:r>
+        <w:rPr>
+          <w:rFonts w:cs="David" w:hint="cs"/>
+          <w:rtl/>
+          <w:rPrChange w:id="10" w:author="אלעד ושוהם יחיאל" w:date="2013-01-06T23:15:00Z">
+            <w:rPr>
+              <w:rFonts w:hint="cs"/>
+              <w:rtl/>
+            </w:rPr>
+          </w:rPrChange>
+        </w:rPr>
+        <w:t xml:space="preserve"> פרויקט</w:t>
+      </w:r>
+      <w:r>
+        <w:rPr>
+          <w:rFonts w:cs="David" w:hint="cs"/>
+          <w:rtl/>
+          <w:rPrChange w:id="11" w:author="אלעד ושוהם יחיאל" w:date="2013-01-06T23:15:00Z">
+            <w:rPr>
+              <w:rFonts w:hint="cs"/>
+              <w:rtl/>
+            </w:rPr>
+          </w:rPrChange>
+        </w:rPr>
+        <w:t xml:space="preserve"> </w:t>
+      </w:r>
+      <w:r>
+        <w:rPr>
+          <w:rFonts w:cs="David"/>
+          <w:rPrChange w:id="12" w:author="אלעד ושוהם יחיאל" w:date="2013-01-06T23:15:00Z">
+            <w:rPr/>
+          </w:rPrChange>
+        </w:rPr>
+        <w:t>WinSMARTS</w:t>
       </w:r>
     </w:p>
     <w:p>
       <w:pPr>
-        <w:pStyle w:val="Heading1"/>
+        <w:pStyle w:val="a6"/>
+        <w:bidi/>
+        <w:rPr>
+          <w:ins w:id="13" w:author="אלעד ושוהם יחיאל" w:date="2013-01-06T23:46:00Z"/>
+          <w:rFonts w:hint="cs"/>
+          <w:rtl/>
+        </w:rPr>
+      </w:pPr>
+      <w:r>
+        <w:rPr>
+          <w:rFonts w:cs="David" w:hint="cs"/>
+          <w:rtl/>
+          <w:rPrChange w:id="14" w:author="אלעד ושוהם יחיאל" w:date="2013-01-06T23:15:00Z">
+            <w:rPr>
+              <w:rFonts w:hint="cs"/>
+              <w:rtl/>
+            </w:rPr>
+          </w:rPrChange>
+        </w:rPr>
+        <w:t>ברוך בורשטיין ו</w:t>
+      </w:r>
+      <w:bookmarkStart w:id="15" w:name="_GoBack"/>
+      <w:bookmarkEnd w:id="15"/>
+      <w:r>
+        <w:rPr>
+          <w:rFonts w:cs="David" w:hint="cs"/>
+          <w:rtl/>
+          <w:rPrChange w:id="16" w:author="אלעד ושוהם יחיאל" w:date="2013-01-06T23:15:00Z">
+            <w:rPr>
+              <w:rFonts w:hint="cs"/>
+              <w:rtl/>
+            </w:rPr>
+          </w:rPrChange>
+        </w:rPr>
+        <w:t>אלעד יחיאל</w:t>
+      </w:r>
+      <w:ins w:id="17" w:author="אלעד ושוהם יחיאל" w:date="2013-01-06T23:44:00Z">
+        <w:r>
+          <w:rPr>
+            <w:rFonts w:cs="David" w:hint="cs"/>
+            <w:rtl/>
+          </w:rPr>
+          <w:t xml:space="preserve">, </w:t>
+        </w:r>
+        <w:r>
+          <w:rPr>
+            <w:rFonts w:hint="cs"/>
+            <w:rtl/>
+          </w:rPr>
+          <w:t>מנחה- ד"ר אריאל שטולמן</w:t>
+        </w:r>
+      </w:ins>
+    </w:p>
+    <w:p>
+      <w:pPr>
+        <w:bidi/>
+        <w:rPr>
+          <w:ins w:id="18" w:author="אלעד ושוהם יחיאל" w:date="2013-01-06T23:47:00Z"/>
+          <w:rFonts w:hint="cs"/>
+          <w:rtl/>
+        </w:rPr>
+        <w:pPrChange w:id="19" w:author="אלעד ושוהם יחיאל" w:date="2013-01-06T23:46:00Z">
+          <w:pPr>
+            <w:pStyle w:val="a6"/>
+            <w:bidi/>
+          </w:pPr>
+        </w:pPrChange>
+      </w:pPr>
+    </w:p>
+    <w:p>
+      <w:pPr>
+        <w:pStyle w:val="1"/>
+        <w:bidi/>
+        <w:rPr>
+          <w:ins w:id="20" w:author="אלעד ושוהם יחיאל" w:date="2013-01-06T23:47:00Z"/>
+          <w:rFonts w:cs="David" w:hint="cs"/>
+          <w:rtl/>
+          <w:rPrChange w:id="21" w:author="אלעד ושוהם יחיאל" w:date="2013-01-07T00:31:00Z">
+            <w:rPr>
+              <w:ins w:id="22" w:author="אלעד ושוהם יחיאל" w:date="2013-01-06T23:47:00Z"/>
+              <w:rFonts w:hint="cs"/>
+              <w:rtl/>
+            </w:rPr>
+          </w:rPrChange>
+        </w:rPr>
+        <w:pPrChange w:id="23" w:author="אלעד ושוהם יחיאל" w:date="2013-01-07T00:31:00Z">
+          <w:pPr>
+            <w:pStyle w:val="a6"/>
+            <w:bidi/>
+          </w:pPr>
+        </w:pPrChange>
+      </w:pPr>
+      <w:ins w:id="24" w:author="אלעד ושוהם יחיאל" w:date="2013-01-06T23:46:00Z">
+        <w:r>
+          <w:rPr>
+            <w:rFonts w:cs="David" w:hint="cs"/>
+            <w:rtl/>
+            <w:rPrChange w:id="25" w:author="אלעד ושוהם יחיאל" w:date="2013-01-07T00:31:00Z">
+              <w:rPr>
+                <w:rFonts w:hint="cs"/>
+                <w:color w:val="365F91" w:themeColor="accent1" w:themeShade="BF"/>
+                <w:rtl/>
+              </w:rPr>
+            </w:rPrChange>
+          </w:rPr>
+          <w:t>מקום ביצוע הפרוייקט</w:t>
+        </w:r>
+      </w:ins>
+    </w:p>
+    <w:p>
+      <w:pPr>
+        <w:bidi/>
+        <w:rPr>
+          <w:rFonts w:hint="cs"/>
+          <w:rtl/>
+        </w:rPr>
+        <w:pPrChange w:id="26" w:author="אלעד ושוהם יחיאל" w:date="2013-01-06T23:47:00Z">
+          <w:pPr>
+            <w:pStyle w:val="a6"/>
+            <w:bidi/>
+          </w:pPr>
+        </w:pPrChange>
+      </w:pPr>
+      <w:ins w:id="27" w:author="אלעד ושוהם יחיאל" w:date="2013-01-06T23:47:00Z">
+        <w:r>
+          <w:rPr>
+            <w:rFonts w:hint="cs"/>
+            <w:rtl/>
+          </w:rPr>
+          <w:t>????</w:t>
+        </w:r>
+      </w:ins>
+    </w:p>
+    <w:p>
+      <w:pPr>
+        <w:pStyle w:val="1"/>
         <w:bidi/>
         <w:spacing w:line="360" w:lineRule="auto"/>
         <w:rPr>
-          <w:rtl/>
+          <w:rFonts w:cs="David"/>
+          <w:rtl/>
+          <w:rPrChange w:id="28" w:author="אלעד ושוהם יחיאל" w:date="2013-01-06T23:15:00Z">
+            <w:rPr>
+              <w:rtl/>
+            </w:rPr>
+          </w:rPrChange>
         </w:rPr>
       </w:pPr>
       <w:r>
         <w:rPr>
-          <w:rFonts w:hint="cs"/>
-          <w:rtl/>
+          <w:rFonts w:cs="David" w:hint="cs"/>
+          <w:rtl/>
+          <w:rPrChange w:id="29" w:author="אלעד ושוהם יחיאל" w:date="2013-01-06T23:15:00Z">
+            <w:rPr>
+              <w:rFonts w:hint="cs"/>
+              <w:rtl/>
+            </w:rPr>
+          </w:rPrChange>
         </w:rPr>
         <w:t>רקע</w:t>
       </w:r>
@@ -311,27 +520,7 @@
           <w:szCs w:val="24"/>
           <w:rtl/>
         </w:rPr>
-        <w:t xml:space="preserve"> (</w:t>
-      </w:r>
-      <w:proofErr w:type="spellStart"/>
-      <w:r>
-        <w:rPr>
-          <w:rFonts w:hint="cs"/>
-          <w:sz w:val="24"/>
-          <w:szCs w:val="24"/>
-          <w:rtl/>
-        </w:rPr>
-        <w:t>אמולטור</w:t>
-      </w:r>
-      <w:proofErr w:type="spellEnd"/>
-      <w:r>
-        <w:rPr>
-          <w:rFonts w:hint="cs"/>
-          <w:sz w:val="24"/>
-          <w:szCs w:val="24"/>
-          <w:rtl/>
-        </w:rPr>
-        <w:t xml:space="preserve"> של </w:t>
+        <w:t xml:space="preserve"> (אמולטור של </w:t>
       </w:r>
       <w:r>
         <w:rPr>
@@ -420,7 +609,7 @@
     </w:p>
     <w:p>
       <w:pPr>
-        <w:pStyle w:val="ListParagraph"/>
+        <w:pStyle w:val="a5"/>
         <w:numPr>
           <w:ilvl w:val="0"/>
           <w:numId w:val="1"/>
@@ -441,14 +630,36 @@
         </w:rPr>
         <w:t xml:space="preserve">בעיה הכי גדולה - </w:t>
       </w:r>
-      <w:r>
-        <w:rPr>
-          <w:rFonts w:hint="cs"/>
-          <w:sz w:val="24"/>
-          <w:szCs w:val="24"/>
-          <w:rtl/>
-        </w:rPr>
-        <w:t xml:space="preserve">אין </w:t>
+      <w:del w:id="30" w:author="אלעד ושוהם יחיאל" w:date="2013-01-06T22:30:00Z">
+        <w:r>
+          <w:rPr>
+            <w:rFonts w:hint="cs"/>
+            <w:sz w:val="24"/>
+            <w:szCs w:val="24"/>
+            <w:rtl/>
+          </w:rPr>
+          <w:delText>אין</w:delText>
+        </w:r>
+      </w:del>
+      <w:ins w:id="31" w:author="אלעד ושוהם יחיאל" w:date="2013-01-06T22:30:00Z">
+        <w:r>
+          <w:rPr>
+            <w:rFonts w:hint="cs"/>
+            <w:sz w:val="24"/>
+            <w:szCs w:val="24"/>
+            <w:rtl/>
+          </w:rPr>
+          <w:t>יש</w:t>
+        </w:r>
+      </w:ins>
+      <w:r>
+        <w:rPr>
+          <w:rFonts w:hint="cs"/>
+          <w:sz w:val="24"/>
+          <w:szCs w:val="24"/>
+          <w:rtl/>
+        </w:rPr>
+        <w:t xml:space="preserve"> </w:t>
       </w:r>
       <w:r>
         <w:rPr>
@@ -457,14 +668,65 @@
         </w:rPr>
         <w:t>DEBUGGER</w:t>
       </w:r>
-      <w:r>
-        <w:rPr>
-          <w:rFonts w:hint="cs"/>
-          <w:sz w:val="24"/>
-          <w:szCs w:val="24"/>
-          <w:rtl/>
-        </w:rPr>
-        <w:t>! חלק גדול מחיפוש השגיאות הוא בשיטת הניסוי וטעיה, כאשר בכל ניסוי צריך שוב לקמפל ולהריץ ב</w:t>
+      <w:ins w:id="32" w:author="אלעד ושוהם יחיאל" w:date="2013-01-06T22:30:00Z">
+        <w:r>
+          <w:rPr>
+            <w:rFonts w:hint="cs"/>
+            <w:sz w:val="24"/>
+            <w:szCs w:val="24"/>
+            <w:rtl/>
+          </w:rPr>
+          <w:t xml:space="preserve"> פרימטיבי, </w:t>
+        </w:r>
+      </w:ins>
+      <w:del w:id="33" w:author="אלעד ושוהם יחיאל" w:date="2013-01-06T22:30:00Z">
+        <w:r>
+          <w:rPr>
+            <w:rFonts w:hint="cs"/>
+            <w:sz w:val="24"/>
+            <w:szCs w:val="24"/>
+            <w:rtl/>
+          </w:rPr>
+          <w:delText xml:space="preserve">! </w:delText>
+        </w:r>
+      </w:del>
+      <w:r>
+        <w:rPr>
+          <w:rFonts w:hint="cs"/>
+          <w:sz w:val="24"/>
+          <w:szCs w:val="24"/>
+          <w:rtl/>
+        </w:rPr>
+        <w:t>חלק גדול מחיפוש השגיאות הוא בשיטת הניסוי וטעיה</w:t>
+      </w:r>
+      <w:ins w:id="34" w:author="אלעד ושוהם יחיאל" w:date="2013-01-06T22:30:00Z">
+        <w:r>
+          <w:rPr>
+            <w:rFonts w:hint="cs"/>
+            <w:sz w:val="24"/>
+            <w:szCs w:val="24"/>
+            <w:rtl/>
+          </w:rPr>
+          <w:t>,</w:t>
+        </w:r>
+        <w:r>
+          <w:rPr>
+            <w:rFonts w:hint="cs"/>
+            <w:sz w:val="24"/>
+            <w:szCs w:val="24"/>
+            <w:rtl/>
+          </w:rPr>
+          <w:t xml:space="preserve"> שתילת פקודות פלט למסך</w:t>
+        </w:r>
+      </w:ins>
+      <w:r>
+        <w:rPr>
+          <w:rFonts w:hint="cs"/>
+          <w:sz w:val="24"/>
+          <w:szCs w:val="24"/>
+          <w:rtl/>
+        </w:rPr>
+        <w:t>, כאשר בכל ניסוי צריך שוב לקמפל ולהריץ ב</w:t>
       </w:r>
       <w:r>
         <w:rPr>
@@ -501,7 +763,7 @@
     </w:p>
     <w:p>
       <w:pPr>
-        <w:pStyle w:val="ListParagraph"/>
+        <w:pStyle w:val="a5"/>
         <w:numPr>
           <w:ilvl w:val="0"/>
           <w:numId w:val="1"/>
@@ -509,6 +771,8 @@
         <w:bidi/>
         <w:spacing w:line="360" w:lineRule="auto"/>
         <w:rPr>
+          <w:ins w:id="35" w:author="אלעד ושוהם יחיאל" w:date="2013-01-06T22:41:00Z"/>
+          <w:rFonts w:hint="cs"/>
           <w:sz w:val="24"/>
           <w:szCs w:val="24"/>
         </w:rPr>
@@ -536,12 +800,144 @@
           <w:szCs w:val="24"/>
           <w:rtl/>
         </w:rPr>
-        <w:t>), מה שאומר שאין כלים שמקובלים היום בכל סביבת פיתוח, דוגמת השלמות אוטומטיות.</w:t>
-      </w:r>
+        <w:t xml:space="preserve">), מה שאומר שאין כלים שמקובלים היום בכל סביבת פיתוח, </w:t>
+      </w:r>
+      <w:ins w:id="36" w:author="אלעד ושוהם יחיאל" w:date="2013-01-06T22:46:00Z">
+        <w:r>
+          <w:rPr>
+            <w:rFonts w:hint="cs"/>
+            <w:sz w:val="24"/>
+            <w:szCs w:val="24"/>
+            <w:rtl/>
+          </w:rPr>
+          <w:t xml:space="preserve">אינטגרציה עם </w:t>
+        </w:r>
+        <w:r>
+          <w:rPr>
+            <w:rFonts w:hint="cs"/>
+            <w:sz w:val="24"/>
+            <w:szCs w:val="24"/>
+            <w:rtl/>
+          </w:rPr>
+          <w:t>פרויקטים</w:t>
+        </w:r>
+        <w:r>
+          <w:rPr>
+            <w:rFonts w:hint="cs"/>
+            <w:sz w:val="24"/>
+            <w:szCs w:val="24"/>
+            <w:rtl/>
+          </w:rPr>
+          <w:t xml:space="preserve"> אחרים, </w:t>
+        </w:r>
+      </w:ins>
+      <w:ins w:id="37" w:author="אלעד ושוהם יחיאל" w:date="2013-01-06T22:49:00Z">
+        <w:r>
+          <w:rPr>
+            <w:rFonts w:hint="cs"/>
+            <w:sz w:val="24"/>
+            <w:szCs w:val="24"/>
+            <w:rtl/>
+          </w:rPr>
+          <w:t xml:space="preserve">מעקב </w:t>
+        </w:r>
+        <w:r>
+          <w:rPr>
+            <w:rFonts w:hint="cs"/>
+            <w:sz w:val="24"/>
+            <w:szCs w:val="24"/>
+            <w:rtl/>
+          </w:rPr>
+          <w:t xml:space="preserve">אחר מצב </w:t>
+        </w:r>
+        <w:r>
+          <w:rPr>
+            <w:sz w:val="24"/>
+            <w:szCs w:val="24"/>
+          </w:rPr>
+          <w:t>Registers</w:t>
+        </w:r>
+        <w:r>
+          <w:rPr>
+            <w:rFonts w:hint="cs"/>
+            <w:sz w:val="24"/>
+            <w:szCs w:val="24"/>
+            <w:rtl/>
+          </w:rPr>
+          <w:t xml:space="preserve"> וה </w:t>
+        </w:r>
+        <w:r>
+          <w:rPr>
+            <w:sz w:val="24"/>
+            <w:szCs w:val="24"/>
+          </w:rPr>
+          <w:t>Flags</w:t>
+        </w:r>
+        <w:r>
+          <w:rPr>
+            <w:rFonts w:hint="cs"/>
+            <w:sz w:val="24"/>
+            <w:szCs w:val="24"/>
+            <w:rtl/>
+          </w:rPr>
+          <w:t xml:space="preserve"> של המעבד,</w:t>
+        </w:r>
+        <w:r>
+          <w:rPr>
+            <w:rFonts w:hint="cs"/>
+            <w:sz w:val="24"/>
+            <w:szCs w:val="24"/>
+            <w:rtl/>
+          </w:rPr>
+          <w:t xml:space="preserve"> </w:t>
+        </w:r>
+      </w:ins>
+      <w:del w:id="38" w:author="אלעד ושוהם יחיאל" w:date="2013-01-06T22:46:00Z">
+        <w:r>
+          <w:rPr>
+            <w:rFonts w:hint="cs"/>
+            <w:sz w:val="24"/>
+            <w:szCs w:val="24"/>
+            <w:rtl/>
+          </w:rPr>
+          <w:delText xml:space="preserve">דוגמת </w:delText>
+        </w:r>
+      </w:del>
+      <w:r>
+        <w:rPr>
+          <w:rFonts w:hint="cs"/>
+          <w:sz w:val="24"/>
+          <w:szCs w:val="24"/>
+          <w:rtl/>
+        </w:rPr>
+        <w:t>השלמות אוטומטיות</w:t>
+      </w:r>
+      <w:ins w:id="39" w:author="אלעד ושוהם יחיאל" w:date="2013-01-06T22:50:00Z">
+        <w:r>
+          <w:rPr>
+            <w:rFonts w:hint="cs"/>
+            <w:sz w:val="24"/>
+            <w:szCs w:val="24"/>
+            <w:rtl/>
+          </w:rPr>
+          <w:t xml:space="preserve"> ועוד.</w:t>
+        </w:r>
+      </w:ins>
+      <w:del w:id="40" w:author="אלעד ושוהם יחיאל" w:date="2013-01-06T22:50:00Z">
+        <w:r>
+          <w:rPr>
+            <w:rFonts w:hint="cs"/>
+            <w:sz w:val="24"/>
+            <w:szCs w:val="24"/>
+            <w:rtl/>
+          </w:rPr>
+          <w:delText>.</w:delText>
+        </w:r>
+      </w:del>
     </w:p>
     <w:p>
       <w:pPr>
-        <w:pStyle w:val="ListParagraph"/>
+        <w:pStyle w:val="a5"/>
         <w:numPr>
           <w:ilvl w:val="0"/>
           <w:numId w:val="1"/>
@@ -549,102 +945,63 @@
         <w:bidi/>
         <w:spacing w:line="360" w:lineRule="auto"/>
         <w:rPr>
+          <w:ins w:id="41" w:author="אלעד ושוהם יחיאל" w:date="2013-01-06T22:46:00Z"/>
+          <w:rFonts w:hint="cs"/>
           <w:sz w:val="24"/>
           <w:szCs w:val="24"/>
         </w:rPr>
       </w:pPr>
-      <w:proofErr w:type="spellStart"/>
-      <w:r>
-        <w:rPr>
-          <w:rFonts w:hint="cs"/>
-          <w:sz w:val="24"/>
-          <w:szCs w:val="24"/>
-          <w:rtl/>
-        </w:rPr>
-        <w:t>הקימפול</w:t>
-      </w:r>
-      <w:proofErr w:type="spellEnd"/>
-      <w:r>
-        <w:rPr>
-          <w:rFonts w:hint="cs"/>
-          <w:sz w:val="24"/>
-          <w:szCs w:val="24"/>
-          <w:rtl/>
-        </w:rPr>
-        <w:t xml:space="preserve"> הוא מאוד לא נוח</w:t>
-      </w:r>
-      <w:r>
-        <w:rPr>
-          <w:rFonts w:hint="cs"/>
-          <w:sz w:val="24"/>
-          <w:szCs w:val="24"/>
-          <w:rtl/>
-        </w:rPr>
-        <w:t>.</w:t>
-      </w:r>
-      <w:r>
-        <w:rPr>
-          <w:rFonts w:hint="cs"/>
-          <w:sz w:val="24"/>
-          <w:szCs w:val="24"/>
-          <w:rtl/>
-        </w:rPr>
-        <w:t xml:space="preserve"> אין מקשי קיצור</w:t>
-      </w:r>
-      <w:r>
-        <w:rPr>
-          <w:rFonts w:hint="cs"/>
-          <w:sz w:val="24"/>
-          <w:szCs w:val="24"/>
-          <w:rtl/>
-        </w:rPr>
-        <w:t>.</w:t>
-      </w:r>
-      <w:r>
-        <w:rPr>
-          <w:rFonts w:hint="cs"/>
-          <w:sz w:val="24"/>
-          <w:szCs w:val="24"/>
-          <w:rtl/>
-        </w:rPr>
-        <w:t xml:space="preserve"> צריך כל פעם לפתוח מחדש את הקבצים, </w:t>
-      </w:r>
-      <w:r>
-        <w:rPr>
-          <w:rFonts w:hint="cs"/>
-          <w:sz w:val="24"/>
-          <w:szCs w:val="24"/>
-          <w:rtl/>
-        </w:rPr>
-        <w:t>לקמפל ולהריץ.</w:t>
-      </w:r>
-      <w:r>
-        <w:rPr>
-          <w:rFonts w:hint="cs"/>
-          <w:sz w:val="24"/>
-          <w:szCs w:val="24"/>
-          <w:rtl/>
-        </w:rPr>
-        <w:t xml:space="preserve"> לפעמים צריך להגדיר הגדרות מיושנות כמו </w:t>
-      </w:r>
-      <w:r>
-        <w:rPr>
-          <w:sz w:val="24"/>
-          <w:szCs w:val="24"/>
-        </w:rPr>
-        <w:t xml:space="preserve">far, </w:t>
-      </w:r>
-      <w:r>
-        <w:rPr>
-          <w:sz w:val="24"/>
-          <w:szCs w:val="24"/>
-        </w:rPr>
-        <w:t>tiny memory model</w:t>
-      </w:r>
+      <w:ins w:id="42" w:author="אלעד ושוהם יחיאל" w:date="2013-01-06T22:41:00Z">
+        <w:r>
+          <w:rPr>
+            <w:rFonts w:hint="cs"/>
+            <w:sz w:val="24"/>
+            <w:szCs w:val="24"/>
+            <w:rtl/>
+          </w:rPr>
+          <w:t xml:space="preserve">לא </w:t>
+        </w:r>
+        <w:r>
+          <w:rPr>
+            <w:rFonts w:hint="cs"/>
+            <w:sz w:val="24"/>
+            <w:szCs w:val="24"/>
+            <w:rtl/>
+          </w:rPr>
+          <w:t xml:space="preserve">ניתן לעשות </w:t>
+        </w:r>
+        <w:r>
+          <w:rPr>
+            <w:sz w:val="24"/>
+            <w:szCs w:val="24"/>
+          </w:rPr>
+          <w:t>Reuse</w:t>
+        </w:r>
+        <w:r>
+          <w:rPr>
+            <w:rFonts w:hint="cs"/>
+            <w:sz w:val="24"/>
+            <w:szCs w:val="24"/>
+            <w:rtl/>
+          </w:rPr>
+          <w:t xml:space="preserve"> לקוד</w:t>
+        </w:r>
+      </w:ins>
+      <w:ins w:id="43" w:author="אלעד ושוהם יחיאל" w:date="2013-01-06T22:46:00Z">
+        <w:r>
+          <w:rPr>
+            <w:rFonts w:hint="cs"/>
+            <w:sz w:val="24"/>
+            <w:szCs w:val="24"/>
+            <w:rtl/>
+          </w:rPr>
+          <w:t>.</w:t>
+        </w:r>
+      </w:ins>
     </w:p>
     <w:p>
       <w:pPr>
-        <w:pStyle w:val="ListParagraph"/>
+        <w:pStyle w:val="a5"/>
         <w:numPr>
           <w:ilvl w:val="0"/>
           <w:numId w:val="1"/>
@@ -656,96 +1013,388 @@
           <w:szCs w:val="24"/>
         </w:rPr>
       </w:pPr>
-      <w:r>
-        <w:rPr>
-          <w:rFonts w:hint="cs"/>
-          <w:sz w:val="24"/>
-          <w:szCs w:val="24"/>
-          <w:rtl/>
-        </w:rPr>
-        <w:t>מכיוון</w:t>
-      </w:r>
-      <w:r>
-        <w:rPr>
-          <w:rFonts w:hint="cs"/>
-          <w:sz w:val="24"/>
-          <w:szCs w:val="24"/>
-          <w:rtl/>
-        </w:rPr>
-        <w:t xml:space="preserve"> שמקמפלים בקומפיילר ישן, אין אפשרות להשתמש בפונקציונליות "חדשה"</w:t>
-      </w:r>
-      <w:r>
-        <w:rPr>
-          <w:rFonts w:hint="cs"/>
-          <w:sz w:val="24"/>
-          <w:szCs w:val="24"/>
-          <w:rtl/>
-        </w:rPr>
-        <w:t xml:space="preserve"> של </w:t>
-      </w:r>
-      <w:r>
-        <w:rPr>
-          <w:sz w:val="24"/>
-          <w:szCs w:val="24"/>
-        </w:rPr>
-        <w:t>C</w:t>
-      </w:r>
-      <w:r>
-        <w:rPr>
-          <w:rFonts w:hint="cs"/>
-          <w:sz w:val="24"/>
-          <w:szCs w:val="24"/>
-          <w:rtl/>
-        </w:rPr>
-        <w:t xml:space="preserve">++, כאשר "חדשה" כולל גם דברים ישנים דוגמת </w:t>
-      </w:r>
-      <w:r>
-        <w:rPr>
-          <w:sz w:val="24"/>
-          <w:szCs w:val="24"/>
-        </w:rPr>
-        <w:t>STL</w:t>
-      </w:r>
-      <w:r>
-        <w:rPr>
-          <w:rFonts w:hint="cs"/>
-          <w:sz w:val="24"/>
-          <w:szCs w:val="24"/>
-          <w:rtl/>
-        </w:rPr>
-        <w:t xml:space="preserve"> או </w:t>
-      </w:r>
-      <w:r>
-        <w:rPr>
-          <w:sz w:val="24"/>
-          <w:szCs w:val="24"/>
-        </w:rPr>
-        <w:t>exception</w:t>
-      </w:r>
-      <w:r>
-        <w:rPr>
-          <w:rFonts w:hint="cs"/>
-          <w:sz w:val="24"/>
-          <w:szCs w:val="24"/>
-          <w:rtl/>
-        </w:rPr>
-        <w:t>.</w:t>
-      </w:r>
+      <w:ins w:id="44" w:author="אלעד ושוהם יחיאל" w:date="2013-01-06T22:41:00Z">
+        <w:r>
+          <w:rPr>
+            <w:rFonts w:hint="cs"/>
+            <w:sz w:val="24"/>
+            <w:szCs w:val="24"/>
+            <w:rtl/>
+          </w:rPr>
+          <w:lastRenderedPageBreak/>
+          <w:t>מבנה המעבד</w:t>
+        </w:r>
+      </w:ins>
+      <w:ins w:id="45" w:author="אלעד ושוהם יחיאל" w:date="2013-01-06T22:47:00Z">
+        <w:r>
+          <w:rPr>
+            <w:rFonts w:hint="cs"/>
+            <w:sz w:val="24"/>
+            <w:szCs w:val="24"/>
+            <w:rtl/>
+          </w:rPr>
+          <w:t xml:space="preserve"> באמולטור</w:t>
+        </w:r>
+      </w:ins>
+      <w:ins w:id="46" w:author="אלעד ושוהם יחיאל" w:date="2013-01-06T22:41:00Z">
+        <w:r>
+          <w:rPr>
+            <w:rFonts w:hint="cs"/>
+            <w:sz w:val="24"/>
+            <w:szCs w:val="24"/>
+            <w:rtl/>
+          </w:rPr>
+          <w:t xml:space="preserve"> מיושן ושונה </w:t>
+        </w:r>
+      </w:ins>
+      <w:ins w:id="47" w:author="אלעד ושוהם יחיאל" w:date="2013-01-06T22:47:00Z">
+        <w:r>
+          <w:rPr>
+            <w:rFonts w:hint="cs"/>
+            <w:sz w:val="24"/>
+            <w:szCs w:val="24"/>
+            <w:rtl/>
+          </w:rPr>
+          <w:t>בהרבה</w:t>
+        </w:r>
+      </w:ins>
+      <w:ins w:id="48" w:author="אלעד ושוהם יחיאל" w:date="2013-01-06T22:41:00Z">
+        <w:r>
+          <w:rPr>
+            <w:rFonts w:hint="cs"/>
+            <w:sz w:val="24"/>
+            <w:szCs w:val="24"/>
+            <w:rtl/>
+          </w:rPr>
+          <w:t xml:space="preserve"> מהמצוי בשוק</w:t>
+        </w:r>
+      </w:ins>
+      <w:ins w:id="49" w:author="אלעד ושוהם יחיאל" w:date="2013-01-06T22:50:00Z">
+        <w:r>
+          <w:rPr>
+            <w:rFonts w:hint="cs"/>
+            <w:sz w:val="24"/>
+            <w:szCs w:val="24"/>
+            <w:rtl/>
+          </w:rPr>
+          <w:t xml:space="preserve">, </w:t>
+        </w:r>
+      </w:ins>
+      <w:ins w:id="50" w:author="אלעד ושוהם יחיאל" w:date="2013-01-06T22:42:00Z">
+        <w:r>
+          <w:rPr>
+            <w:rFonts w:hint="cs"/>
+            <w:sz w:val="24"/>
+            <w:szCs w:val="24"/>
+            <w:rtl/>
+          </w:rPr>
+          <w:t xml:space="preserve">אין התאמה </w:t>
+        </w:r>
+      </w:ins>
+      <w:ins w:id="51" w:author="אלעד ושוהם יחיאל" w:date="2013-01-06T22:43:00Z">
+        <w:r>
+          <w:rPr>
+            <w:rFonts w:hint="cs"/>
+            <w:sz w:val="24"/>
+            <w:szCs w:val="24"/>
+            <w:rtl/>
+          </w:rPr>
+          <w:t>ל</w:t>
+        </w:r>
+        <w:r>
+          <w:rPr>
+            <w:rFonts w:cs="Arial" w:hint="cs"/>
+            <w:sz w:val="24"/>
+            <w:szCs w:val="24"/>
+            <w:rtl/>
+          </w:rPr>
+          <w:t>ארכיטקטורת</w:t>
+        </w:r>
+        <w:r>
+          <w:rPr>
+            <w:rFonts w:cs="Arial"/>
+            <w:sz w:val="24"/>
+            <w:szCs w:val="24"/>
+            <w:rtl/>
+          </w:rPr>
+          <w:t xml:space="preserve"> </w:t>
+        </w:r>
+        <w:r>
+          <w:rPr>
+            <w:sz w:val="24"/>
+            <w:szCs w:val="24"/>
+          </w:rPr>
+          <w:t>x86-64</w:t>
+        </w:r>
+      </w:ins>
+      <w:ins w:id="52" w:author="אלעד ושוהם יחיאל" w:date="2013-01-06T22:50:00Z">
+        <w:r>
+          <w:rPr>
+            <w:rFonts w:hint="cs"/>
+            <w:sz w:val="24"/>
+            <w:szCs w:val="24"/>
+            <w:rtl/>
+          </w:rPr>
+          <w:t>.</w:t>
+        </w:r>
+      </w:ins>
     </w:p>
     <w:p>
       <w:pPr>
-        <w:pStyle w:val="Heading1"/>
+        <w:pStyle w:val="a5"/>
+        <w:numPr>
+          <w:ilvl w:val="0"/>
+          <w:numId w:val="1"/>
+        </w:numPr>
         <w:bidi/>
-        <w:rPr>
-          <w:rtl/>
+        <w:spacing w:line="360" w:lineRule="auto"/>
+        <w:rPr>
+          <w:sz w:val="24"/>
+          <w:szCs w:val="24"/>
         </w:rPr>
       </w:pPr>
       <w:r>
         <w:rPr>
           <w:rFonts w:hint="cs"/>
-          <w:rtl/>
-        </w:rPr>
-        <w:lastRenderedPageBreak/>
+          <w:sz w:val="24"/>
+          <w:szCs w:val="24"/>
+          <w:rtl/>
+        </w:rPr>
+        <w:t>הקימפול הוא מאוד לא נוח</w:t>
+      </w:r>
+      <w:r>
+        <w:rPr>
+          <w:rFonts w:hint="cs"/>
+          <w:sz w:val="24"/>
+          <w:szCs w:val="24"/>
+          <w:rtl/>
+        </w:rPr>
+        <w:t>.</w:t>
+      </w:r>
+      <w:r>
+        <w:rPr>
+          <w:rFonts w:hint="cs"/>
+          <w:sz w:val="24"/>
+          <w:szCs w:val="24"/>
+          <w:rtl/>
+        </w:rPr>
+        <w:t xml:space="preserve"> </w:t>
+      </w:r>
+      <w:ins w:id="53" w:author="אלעד ושוהם יחיאל" w:date="2013-01-06T22:33:00Z">
+        <w:r>
+          <w:rPr>
+            <w:rFonts w:hint="cs"/>
+            <w:sz w:val="24"/>
+            <w:szCs w:val="24"/>
+            <w:rtl/>
+          </w:rPr>
+          <w:t xml:space="preserve">חלק </w:t>
+        </w:r>
+      </w:ins>
+      <w:del w:id="54" w:author="אלעד ושוהם יחיאל" w:date="2013-01-06T22:33:00Z">
+        <w:r>
+          <w:rPr>
+            <w:rFonts w:hint="cs"/>
+            <w:sz w:val="24"/>
+            <w:szCs w:val="24"/>
+            <w:rtl/>
+          </w:rPr>
+          <w:delText xml:space="preserve">אין </w:delText>
+        </w:r>
+      </w:del>
+      <w:r>
+        <w:rPr>
+          <w:rFonts w:hint="cs"/>
+          <w:sz w:val="24"/>
+          <w:szCs w:val="24"/>
+          <w:rtl/>
+        </w:rPr>
+        <w:t>מקשי קיצור</w:t>
+      </w:r>
+      <w:ins w:id="55" w:author="אלעד ושוהם יחיאל" w:date="2013-01-06T22:33:00Z">
+        <w:r>
+          <w:rPr>
+            <w:rFonts w:hint="cs"/>
+            <w:sz w:val="24"/>
+            <w:szCs w:val="24"/>
+            <w:rtl/>
+          </w:rPr>
+          <w:t xml:space="preserve"> לא פועלים או גורמים לשגיאה הסוגרת את ה </w:t>
+        </w:r>
+        <w:r>
+          <w:rPr>
+            <w:sz w:val="24"/>
+            <w:szCs w:val="24"/>
+          </w:rPr>
+          <w:t>DosBox</w:t>
+        </w:r>
+      </w:ins>
+      <w:r>
+        <w:rPr>
+          <w:rFonts w:hint="cs"/>
+          <w:sz w:val="24"/>
+          <w:szCs w:val="24"/>
+          <w:rtl/>
+        </w:rPr>
+        <w:t>.</w:t>
+      </w:r>
+      <w:r>
+        <w:rPr>
+          <w:rFonts w:hint="cs"/>
+          <w:sz w:val="24"/>
+          <w:szCs w:val="24"/>
+          <w:rtl/>
+        </w:rPr>
+        <w:t xml:space="preserve"> צריך כל פעם לפתוח מחדש את הקבצים, </w:t>
+      </w:r>
+      <w:r>
+        <w:rPr>
+          <w:rFonts w:hint="cs"/>
+          <w:sz w:val="24"/>
+          <w:szCs w:val="24"/>
+          <w:rtl/>
+        </w:rPr>
+        <w:t>לקמפל ולהריץ.</w:t>
+      </w:r>
+      <w:r>
+        <w:rPr>
+          <w:rFonts w:hint="cs"/>
+          <w:sz w:val="24"/>
+          <w:szCs w:val="24"/>
+          <w:rtl/>
+        </w:rPr>
+        <w:t xml:space="preserve"> לפעמים צריך להגדיר הגדרות מיושנות כמו </w:t>
+      </w:r>
+      <w:r>
+        <w:rPr>
+          <w:sz w:val="24"/>
+          <w:szCs w:val="24"/>
+        </w:rPr>
+        <w:t xml:space="preserve">far, </w:t>
+      </w:r>
+      <w:r>
+        <w:rPr>
+          <w:sz w:val="24"/>
+          <w:szCs w:val="24"/>
+        </w:rPr>
+        <w:t>tiny memory model</w:t>
+      </w:r>
+    </w:p>
+    <w:p>
+      <w:pPr>
+        <w:pStyle w:val="a5"/>
+        <w:numPr>
+          <w:ilvl w:val="0"/>
+          <w:numId w:val="1"/>
+        </w:numPr>
+        <w:bidi/>
+        <w:spacing w:line="360" w:lineRule="auto"/>
+        <w:rPr>
+          <w:sz w:val="24"/>
+          <w:szCs w:val="24"/>
+        </w:rPr>
+      </w:pPr>
+      <w:r>
+        <w:rPr>
+          <w:rFonts w:hint="cs"/>
+          <w:sz w:val="24"/>
+          <w:szCs w:val="24"/>
+          <w:rtl/>
+        </w:rPr>
+        <w:t>מכיוון</w:t>
+      </w:r>
+      <w:r>
+        <w:rPr>
+          <w:rFonts w:hint="cs"/>
+          <w:sz w:val="24"/>
+          <w:szCs w:val="24"/>
+          <w:rtl/>
+        </w:rPr>
+        <w:t xml:space="preserve"> שמקמפלים בקומפיילר ישן, אין אפשרות להשתמש בפונקציונליות "חדשה"</w:t>
+      </w:r>
+      <w:r>
+        <w:rPr>
+          <w:rFonts w:hint="cs"/>
+          <w:sz w:val="24"/>
+          <w:szCs w:val="24"/>
+          <w:rtl/>
+        </w:rPr>
+        <w:t xml:space="preserve"> של </w:t>
+      </w:r>
+      <w:r>
+        <w:rPr>
+          <w:sz w:val="24"/>
+          <w:szCs w:val="24"/>
+        </w:rPr>
+        <w:t>C</w:t>
+      </w:r>
+      <w:r>
+        <w:rPr>
+          <w:rFonts w:hint="cs"/>
+          <w:sz w:val="24"/>
+          <w:szCs w:val="24"/>
+          <w:rtl/>
+        </w:rPr>
+        <w:t xml:space="preserve">++, כאשר "חדשה" כולל גם דברים ישנים דוגמת </w:t>
+      </w:r>
+      <w:r>
+        <w:rPr>
+          <w:sz w:val="24"/>
+          <w:szCs w:val="24"/>
+        </w:rPr>
+        <w:t>STL</w:t>
+      </w:r>
+      <w:r>
+        <w:rPr>
+          <w:rFonts w:hint="cs"/>
+          <w:sz w:val="24"/>
+          <w:szCs w:val="24"/>
+          <w:rtl/>
+        </w:rPr>
+        <w:t xml:space="preserve"> או </w:t>
+      </w:r>
+      <w:r>
+        <w:rPr>
+          <w:sz w:val="24"/>
+          <w:szCs w:val="24"/>
+        </w:rPr>
+        <w:t>exception</w:t>
+      </w:r>
+      <w:r>
+        <w:rPr>
+          <w:rFonts w:hint="cs"/>
+          <w:sz w:val="24"/>
+          <w:szCs w:val="24"/>
+          <w:rtl/>
+        </w:rPr>
+        <w:t>.</w:t>
+      </w:r>
+    </w:p>
+    <w:p>
+      <w:pPr>
+        <w:pStyle w:val="1"/>
+        <w:bidi/>
+        <w:rPr>
+          <w:rFonts w:cs="David"/>
+          <w:rtl/>
+          <w:rPrChange w:id="56" w:author="אלעד ושוהם יחיאל" w:date="2013-01-06T23:16:00Z">
+            <w:rPr>
+              <w:rtl/>
+            </w:rPr>
+          </w:rPrChange>
+        </w:rPr>
+      </w:pPr>
+      <w:r>
+        <w:rPr>
+          <w:rFonts w:cs="David" w:hint="cs"/>
+          <w:rtl/>
+          <w:rPrChange w:id="57" w:author="אלעד ושוהם יחיאל" w:date="2013-01-06T23:16:00Z">
+            <w:rPr>
+              <w:rFonts w:hint="cs"/>
+              <w:rtl/>
+            </w:rPr>
+          </w:rPrChange>
+        </w:rPr>
         <w:t>המטרה</w:t>
       </w:r>
     </w:p>
@@ -800,88 +1449,70 @@
           <w:szCs w:val="24"/>
           <w:rtl/>
         </w:rPr>
-        <w:t>, שיציג תוך כדי ריצה את ה</w:t>
-      </w:r>
-      <w:r>
-        <w:rPr>
-          <w:sz w:val="24"/>
-          <w:szCs w:val="24"/>
-        </w:rPr>
-        <w:t>Gantt chart</w:t>
-      </w:r>
-      <w:r>
-        <w:rPr>
-          <w:rFonts w:hint="cs"/>
-          <w:sz w:val="24"/>
-          <w:szCs w:val="24"/>
-          <w:rtl/>
-        </w:rPr>
-        <w:t xml:space="preserve"> ונתונים על התהליכים </w:t>
-      </w:r>
-      <w:proofErr w:type="spellStart"/>
-      <w:r>
-        <w:rPr>
-          <w:rFonts w:hint="cs"/>
-          <w:sz w:val="24"/>
-          <w:szCs w:val="24"/>
-          <w:rtl/>
-        </w:rPr>
-        <w:t>וה</w:t>
-      </w:r>
-      <w:proofErr w:type="spellEnd"/>
-      <w:r>
-        <w:rPr>
-          <w:rFonts w:hint="cs"/>
-          <w:sz w:val="24"/>
-          <w:szCs w:val="24"/>
-          <w:rtl/>
-        </w:rPr>
-        <w:t xml:space="preserve"> </w:t>
-      </w:r>
-      <w:r>
-        <w:rPr>
-          <w:sz w:val="24"/>
-          <w:szCs w:val="24"/>
-        </w:rPr>
-        <w:t xml:space="preserve">context </w:t>
-      </w:r>
-      <w:proofErr w:type="spellStart"/>
-      <w:r>
-        <w:rPr>
-          <w:sz w:val="24"/>
-          <w:szCs w:val="24"/>
-        </w:rPr>
-        <w:t>switchs</w:t>
-      </w:r>
-      <w:proofErr w:type="spellEnd"/>
-      <w:r>
-        <w:rPr>
-          <w:rFonts w:hint="cs"/>
-          <w:sz w:val="24"/>
-          <w:szCs w:val="24"/>
-          <w:rtl/>
-        </w:rPr>
-        <w:t xml:space="preserve"> ע"מ להקל </w:t>
-      </w:r>
-      <w:proofErr w:type="spellStart"/>
-      <w:r>
-        <w:rPr>
-          <w:rFonts w:hint="cs"/>
-          <w:sz w:val="24"/>
-          <w:szCs w:val="24"/>
-          <w:rtl/>
-        </w:rPr>
-        <w:t>בדיבוג</w:t>
-      </w:r>
-      <w:proofErr w:type="spellEnd"/>
-      <w:r>
-        <w:rPr>
-          <w:rFonts w:hint="cs"/>
-          <w:sz w:val="24"/>
-          <w:szCs w:val="24"/>
-          <w:rtl/>
-        </w:rPr>
-        <w:t xml:space="preserve"> של ה</w:t>
+        <w:t xml:space="preserve">, שיציג תוך כדי ריצה את </w:t>
+      </w:r>
+      <w:ins w:id="58" w:author="אלעד ושוהם יחיאל" w:date="2013-01-06T23:17:00Z">
+        <w:r>
+          <w:rPr>
+            <w:rFonts w:hint="cs"/>
+            <w:sz w:val="24"/>
+            <w:szCs w:val="24"/>
+            <w:rtl/>
+          </w:rPr>
+          <w:t>ה</w:t>
+        </w:r>
+      </w:ins>
+      <w:del w:id="59" w:author="אלעד ושוהם יחיאל" w:date="2013-01-06T23:16:00Z">
+        <w:r>
+          <w:rPr>
+            <w:rFonts w:hint="cs"/>
+            <w:sz w:val="24"/>
+            <w:szCs w:val="24"/>
+            <w:rtl/>
+          </w:rPr>
+          <w:delText>ה</w:delText>
+        </w:r>
+        <w:r>
+          <w:rPr>
+            <w:sz w:val="24"/>
+            <w:szCs w:val="24"/>
+          </w:rPr>
+          <w:delText>Gantt chart</w:delText>
+        </w:r>
+        <w:r>
+          <w:rPr>
+            <w:rFonts w:hint="cs"/>
+            <w:sz w:val="24"/>
+            <w:szCs w:val="24"/>
+            <w:rtl/>
+          </w:rPr>
+          <w:delText xml:space="preserve"> ו</w:delText>
+        </w:r>
+      </w:del>
+      <w:r>
+        <w:rPr>
+          <w:rFonts w:hint="cs"/>
+          <w:sz w:val="24"/>
+          <w:szCs w:val="24"/>
+          <w:rtl/>
+        </w:rPr>
+        <w:t xml:space="preserve">נתונים על התהליכים וה </w:t>
+      </w:r>
+      <w:r>
+        <w:rPr>
+          <w:sz w:val="24"/>
+          <w:szCs w:val="24"/>
+        </w:rPr>
+        <w:t>context switchs</w:t>
+      </w:r>
+      <w:r>
+        <w:rPr>
+          <w:rFonts w:hint="cs"/>
+          <w:sz w:val="24"/>
+          <w:szCs w:val="24"/>
+          <w:rtl/>
+        </w:rPr>
+        <w:t xml:space="preserve"> ע"מ להקל בדיבוג של ה</w:t>
       </w:r>
       <w:r>
         <w:rPr>
@@ -925,22 +1556,6 @@
           <w:rtl/>
         </w:rPr>
         <w:t>את הפעולה שלו.</w:t>
-      </w:r>
-    </w:p>
-    <w:p>
-      <w:pPr>
-        <w:pStyle w:val="Heading1"/>
-        <w:bidi/>
-        <w:rPr>
-          <w:rtl/>
-        </w:rPr>
-      </w:pPr>
-      <w:r>
-        <w:rPr>
-          <w:rFonts w:hint="cs"/>
-          <w:rtl/>
-        </w:rPr>
-        <w:t>האמצעים</w:t>
       </w:r>
     </w:p>
     <w:p>
@@ -952,75 +1567,78 @@
           <w:rtl/>
         </w:rPr>
       </w:pPr>
-      <w:r>
-        <w:rPr>
-          <w:rFonts w:hint="cs"/>
-          <w:sz w:val="24"/>
-          <w:szCs w:val="24"/>
-          <w:rtl/>
-        </w:rPr>
-        <w:t>העברת ה</w:t>
-      </w:r>
-      <w:r>
-        <w:rPr>
-          <w:sz w:val="24"/>
-          <w:szCs w:val="24"/>
-        </w:rPr>
-        <w:t>SMARTS</w:t>
-      </w:r>
-      <w:r>
-        <w:rPr>
-          <w:rFonts w:hint="cs"/>
-          <w:sz w:val="24"/>
-          <w:szCs w:val="24"/>
-          <w:rtl/>
-        </w:rPr>
-        <w:t xml:space="preserve"> למערכת הפעלה מודרנית </w:t>
-      </w:r>
-      <w:r>
-        <w:rPr>
-          <w:rFonts w:hint="cs"/>
-          <w:sz w:val="24"/>
-          <w:szCs w:val="24"/>
-          <w:rtl/>
-        </w:rPr>
-        <w:t xml:space="preserve">בהכרח </w:t>
-      </w:r>
-      <w:r>
-        <w:rPr>
-          <w:rFonts w:hint="cs"/>
-          <w:sz w:val="24"/>
-          <w:szCs w:val="24"/>
-          <w:rtl/>
-        </w:rPr>
-        <w:t>ת</w:t>
-      </w:r>
-      <w:r>
-        <w:rPr>
-          <w:rFonts w:hint="cs"/>
-          <w:sz w:val="24"/>
-          <w:szCs w:val="24"/>
-          <w:rtl/>
-        </w:rPr>
-        <w:t>יצור גם איזשהו אי-דיוק במימוש כי נצטרך לדמות מנגנונים שאין (או שא</w:t>
-      </w:r>
-      <w:r>
-        <w:rPr>
-          <w:rFonts w:hint="cs"/>
-          <w:sz w:val="24"/>
-          <w:szCs w:val="24"/>
-          <w:rtl/>
-        </w:rPr>
-        <w:t>ין גישה אליהם) במערכות מודרניות.</w:t>
-      </w:r>
-      <w:r>
-        <w:rPr>
-          <w:rFonts w:hint="cs"/>
-          <w:sz w:val="24"/>
-          <w:szCs w:val="24"/>
-          <w:rtl/>
-        </w:rPr>
-        <w:t xml:space="preserve"> אבל מכיוון שמדובר בכלי לימודי אנחנו מרגישים שהצורך בכלי שקל לעבוד אתו גובר לאין-ערוך על הצורך בסימולציה מדויקת של מערכת זמן-אמת.</w:t>
+      <w:moveToRangeStart w:id="60" w:author="אלעד ושוהם יחיאל" w:date="2013-01-06T23:18:00Z" w:name="move345277645"/>
+      <w:moveTo w:id="61" w:author="אלעד ושוהם יחיאל" w:date="2013-01-06T23:18:00Z">
+        <w:r>
+          <w:rPr>
+            <w:rFonts w:hint="cs"/>
+            <w:sz w:val="24"/>
+            <w:szCs w:val="24"/>
+            <w:rtl/>
+          </w:rPr>
+          <w:t xml:space="preserve">המטרה היא שהכלי יוכל להיות בשימוש לפחות על </w:t>
+        </w:r>
+        <w:r>
+          <w:rPr>
+            <w:sz w:val="24"/>
+            <w:szCs w:val="24"/>
+          </w:rPr>
+          <w:t>Windows</w:t>
+        </w:r>
+        <w:r>
+          <w:rPr>
+            <w:rFonts w:hint="cs"/>
+            <w:sz w:val="24"/>
+            <w:szCs w:val="24"/>
+            <w:rtl/>
+          </w:rPr>
+          <w:t xml:space="preserve"> במצב 32 ביט בשימוש ב</w:t>
+        </w:r>
+        <w:r>
+          <w:rPr>
+            <w:sz w:val="24"/>
+            <w:szCs w:val="24"/>
+          </w:rPr>
+          <w:t>Visual Studio</w:t>
+        </w:r>
+        <w:r>
+          <w:rPr>
+            <w:rFonts w:hint="cs"/>
+            <w:sz w:val="24"/>
+            <w:szCs w:val="24"/>
+            <w:rtl/>
+          </w:rPr>
+          <w:t>, כי זוהי הפלטפורמה שבה רוב התלמידים רגילים לפתח. נשתדל גם לאפשר פיתוח בפלטפורמות או קומפיילרים מודרניים אחרים.</w:t>
+        </w:r>
+      </w:moveTo>
+    </w:p>
+    <w:moveToRangeEnd w:id="60"/>
+    <w:p>
+      <w:pPr>
+        <w:pStyle w:val="1"/>
+        <w:bidi/>
+        <w:rPr>
+          <w:rFonts w:cs="David"/>
+          <w:rtl/>
+          <w:rPrChange w:id="62" w:author="אלעד ושוהם יחיאל" w:date="2013-01-06T23:16:00Z">
+            <w:rPr>
+              <w:rtl/>
+            </w:rPr>
+          </w:rPrChange>
+        </w:rPr>
+      </w:pPr>
+      <w:r>
+        <w:rPr>
+          <w:rFonts w:cs="David" w:hint="cs"/>
+          <w:rtl/>
+          <w:rPrChange w:id="63" w:author="אלעד ושוהם יחיאל" w:date="2013-01-06T23:16:00Z">
+            <w:rPr>
+              <w:rFonts w:hint="cs"/>
+              <w:rtl/>
+            </w:rPr>
+          </w:rPrChange>
+        </w:rPr>
+        <w:t>האמצעים</w:t>
       </w:r>
     </w:p>
     <w:p>
@@ -1039,48 +1657,68 @@
           <w:szCs w:val="24"/>
           <w:rtl/>
         </w:rPr>
-        <w:t xml:space="preserve">המטרה היא שהכלי יוכל להיות בשימוש לפחות על </w:t>
-      </w:r>
-      <w:r>
-        <w:rPr>
-          <w:sz w:val="24"/>
-          <w:szCs w:val="24"/>
-        </w:rPr>
-        <w:t>Windows</w:t>
-      </w:r>
-      <w:r>
-        <w:rPr>
-          <w:rFonts w:hint="cs"/>
-          <w:sz w:val="24"/>
-          <w:szCs w:val="24"/>
-          <w:rtl/>
-        </w:rPr>
-        <w:t xml:space="preserve"> במצב 32 ביט בשימוש ב</w:t>
-      </w:r>
-      <w:r>
-        <w:rPr>
-          <w:sz w:val="24"/>
-          <w:szCs w:val="24"/>
-        </w:rPr>
-        <w:t>Visual Studio</w:t>
-      </w:r>
-      <w:r>
-        <w:rPr>
-          <w:rFonts w:hint="cs"/>
-          <w:sz w:val="24"/>
-          <w:szCs w:val="24"/>
-          <w:rtl/>
-        </w:rPr>
-        <w:t xml:space="preserve">, כי זוהי הפלטפורמה שבה רוב התלמידים רגילים לפתח. נשתדל גם </w:t>
-      </w:r>
-      <w:r>
-        <w:rPr>
-          <w:rFonts w:hint="cs"/>
-          <w:sz w:val="24"/>
-          <w:szCs w:val="24"/>
-          <w:rtl/>
-        </w:rPr>
-        <w:t>לאפשר פיתוח בפלטפורמות או קומפיילרים מודרניים אחרים.</w:t>
+        <w:t>העברת ה</w:t>
+      </w:r>
+      <w:r>
+        <w:rPr>
+          <w:sz w:val="24"/>
+          <w:szCs w:val="24"/>
+        </w:rPr>
+        <w:t>SMARTS</w:t>
+      </w:r>
+      <w:r>
+        <w:rPr>
+          <w:rFonts w:hint="cs"/>
+          <w:sz w:val="24"/>
+          <w:szCs w:val="24"/>
+          <w:rtl/>
+        </w:rPr>
+        <w:t xml:space="preserve"> למערכת הפעלה מודרנית </w:t>
+      </w:r>
+      <w:r>
+        <w:rPr>
+          <w:rFonts w:hint="cs"/>
+          <w:sz w:val="24"/>
+          <w:szCs w:val="24"/>
+          <w:rtl/>
+        </w:rPr>
+        <w:t xml:space="preserve">בהכרח </w:t>
+      </w:r>
+      <w:r>
+        <w:rPr>
+          <w:rFonts w:hint="cs"/>
+          <w:sz w:val="24"/>
+          <w:szCs w:val="24"/>
+          <w:rtl/>
+        </w:rPr>
+        <w:t>ת</w:t>
+      </w:r>
+      <w:r>
+        <w:rPr>
+          <w:rFonts w:hint="cs"/>
+          <w:sz w:val="24"/>
+          <w:szCs w:val="24"/>
+          <w:rtl/>
+        </w:rPr>
+        <w:t>יצור גם איזשהו אי-דיוק במימוש כי נצטרך לדמות מנגנונים שאין (או שא</w:t>
+      </w:r>
+      <w:r>
+        <w:rPr>
+          <w:rFonts w:hint="cs"/>
+          <w:sz w:val="24"/>
+          <w:szCs w:val="24"/>
+          <w:rtl/>
+        </w:rPr>
+        <w:t>ין גישה אליהם) במערכות מודרניות.</w:t>
+      </w:r>
+      <w:r>
+        <w:rPr>
+          <w:rFonts w:hint="cs"/>
+          <w:sz w:val="24"/>
+          <w:szCs w:val="24"/>
+          <w:rtl/>
+        </w:rPr>
+        <w:t xml:space="preserve"> אבל מכיוון שמדובר בכלי לימודי אנחנו מרגישים שהצורך בכלי שקל לעבוד אתו גובר לאין-ערוך על הצורך בסימולציה מדויקת של מערכת זמן-אמת.</w:t>
       </w:r>
     </w:p>
     <w:p>
@@ -1092,6 +1730,70 @@
           <w:rtl/>
         </w:rPr>
       </w:pPr>
+      <w:moveFromRangeStart w:id="64" w:author="אלעד ושוהם יחיאל" w:date="2013-01-06T23:18:00Z" w:name="move345277645"/>
+      <w:moveFrom w:id="65" w:author="אלעד ושוהם יחיאל" w:date="2013-01-06T23:18:00Z">
+        <w:r>
+          <w:rPr>
+            <w:rFonts w:hint="cs"/>
+            <w:sz w:val="24"/>
+            <w:szCs w:val="24"/>
+            <w:rtl/>
+          </w:rPr>
+          <w:t xml:space="preserve">המטרה היא שהכלי יוכל להיות בשימוש לפחות על </w:t>
+        </w:r>
+        <w:r>
+          <w:rPr>
+            <w:sz w:val="24"/>
+            <w:szCs w:val="24"/>
+          </w:rPr>
+          <w:t>Windows</w:t>
+        </w:r>
+        <w:r>
+          <w:rPr>
+            <w:rFonts w:hint="cs"/>
+            <w:sz w:val="24"/>
+            <w:szCs w:val="24"/>
+            <w:rtl/>
+          </w:rPr>
+          <w:t xml:space="preserve"> במצב 32 ביט בשימוש ב</w:t>
+        </w:r>
+        <w:r>
+          <w:rPr>
+            <w:sz w:val="24"/>
+            <w:szCs w:val="24"/>
+          </w:rPr>
+          <w:t>Visual Studio</w:t>
+        </w:r>
+        <w:r>
+          <w:rPr>
+            <w:rFonts w:hint="cs"/>
+            <w:sz w:val="24"/>
+            <w:szCs w:val="24"/>
+            <w:rtl/>
+          </w:rPr>
+          <w:t xml:space="preserve">, כי זוהי הפלטפורמה שבה רוב התלמידים רגילים לפתח. נשתדל גם </w:t>
+        </w:r>
+        <w:r>
+          <w:rPr>
+            <w:rFonts w:hint="cs"/>
+            <w:sz w:val="24"/>
+            <w:szCs w:val="24"/>
+            <w:rtl/>
+          </w:rPr>
+          <w:t>לאפשר פיתוח בפלטפורמות או קומפיילרים מודרניים אחרים.</w:t>
+        </w:r>
+      </w:moveFrom>
+    </w:p>
+    <w:moveFromRangeEnd w:id="64"/>
+    <w:p>
+      <w:pPr>
+        <w:bidi/>
+        <w:rPr>
+          <w:sz w:val="24"/>
+          <w:szCs w:val="24"/>
+          <w:rtl/>
+        </w:rPr>
+      </w:pPr>
       <w:r>
         <w:rPr>
           <w:rFonts w:hint="cs"/>
@@ -1144,11 +1846,2031 @@
         </w:rPr>
         <w:t xml:space="preserve"> כמובן שקוד טוב לפעמים קשה יותר להבנה או למעקב אחרי אופן הפעולה שלו, ומכיוון שמדובר בכלי לימודי, פעולה יעילה שלא מבצעת בפירוש כל שלב עלולה לפספס את המטרה. נצטרך למצוא את שביל הזהב בין תכנות יעיל ומודרני לבין שמירה על קלות ההבנה. נצטרך לזכור שהמטרה היא לא רק כלי סימולציה טוב, אלא כלי עזר ללימוד טוב.</w:t>
       </w:r>
+    </w:p>
+    <w:p>
+      <w:pPr>
+        <w:rPr>
+          <w:ins w:id="66" w:author="אלעד ושוהם יחיאל" w:date="2013-01-06T23:30:00Z"/>
+          <w:sz w:val="24"/>
+          <w:szCs w:val="24"/>
+          <w:rtl/>
+        </w:rPr>
+      </w:pPr>
+      <w:ins w:id="67" w:author="אלעד ושוהם יחיאל" w:date="2013-01-06T23:30:00Z">
+        <w:r>
+          <w:rPr>
+            <w:sz w:val="24"/>
+            <w:szCs w:val="24"/>
+            <w:rtl/>
+          </w:rPr>
+          <w:br w:type="page"/>
+        </w:r>
+      </w:ins>
+    </w:p>
+    <w:p>
+      <w:pPr>
+        <w:pStyle w:val="a3"/>
+        <w:bidi/>
+        <w:spacing w:line="360" w:lineRule="auto"/>
+        <w:rPr>
+          <w:ins w:id="68" w:author="אלעד ושוהם יחיאל" w:date="2013-01-06T23:31:00Z"/>
+          <w:rFonts w:cs="David" w:hint="cs"/>
+          <w:rtl/>
+        </w:rPr>
+      </w:pPr>
+      <w:ins w:id="69" w:author="אלעד ושוהם יחיאל" w:date="2013-01-06T23:30:00Z">
+        <w:r>
+          <w:rPr>
+            <w:rFonts w:cs="David" w:hint="cs"/>
+            <w:rtl/>
+            <w:rPrChange w:id="70" w:author="אלעד ושוהם יחיאל" w:date="2013-01-06T23:31:00Z">
+              <w:rPr>
+                <w:rFonts w:hint="cs"/>
+                <w:rtl/>
+              </w:rPr>
+            </w:rPrChange>
+          </w:rPr>
+          <w:lastRenderedPageBreak/>
+          <w:t>לוז משוער</w:t>
+        </w:r>
+      </w:ins>
+      <w:ins w:id="71" w:author="אלעד ושוהם יחיאל" w:date="2013-01-06T23:31:00Z">
+        <w:r>
+          <w:rPr>
+            <w:rFonts w:cs="David" w:hint="cs"/>
+            <w:rtl/>
+          </w:rPr>
+          <w:t xml:space="preserve"> ל</w:t>
+        </w:r>
+        <w:r>
+          <w:rPr>
+            <w:rFonts w:cs="David" w:hint="cs"/>
+            <w:rtl/>
+          </w:rPr>
+          <w:t xml:space="preserve">פרויקט </w:t>
+        </w:r>
+        <w:r>
+          <w:rPr>
+            <w:rFonts w:cs="David"/>
+          </w:rPr>
+          <w:t>WinSMARTS</w:t>
+        </w:r>
+      </w:ins>
     </w:p>
     <w:p>
       <w:pPr>
         <w:bidi/>
         <w:rPr>
+          <w:ins w:id="72" w:author="אלעד ושוהם יחיאל" w:date="2013-01-06T23:31:00Z"/>
+          <w:rFonts w:hint="cs"/>
+          <w:sz w:val="24"/>
+          <w:szCs w:val="24"/>
+          <w:rtl/>
+        </w:rPr>
+      </w:pPr>
+    </w:p>
+    <w:tbl>
+      <w:tblPr>
+        <w:tblStyle w:val="aa"/>
+        <w:bidiVisual/>
+        <w:tblW w:w="0" w:type="auto"/>
+        <w:tblInd w:w="243" w:type="dxa"/>
+        <w:tblLook w:val="04A0"/>
+        <w:tblPrChange w:id="73" w:author="אלעד ושוהם יחיאל" w:date="2013-01-06T23:56:00Z">
+          <w:tblPr>
+            <w:tblStyle w:val="aa"/>
+            <w:bidiVisual/>
+            <w:tblW w:w="0" w:type="auto"/>
+            <w:tblLook w:val="04A0"/>
+          </w:tblPr>
+        </w:tblPrChange>
+      </w:tblPr>
+      <w:tblGrid>
+        <w:gridCol w:w="1971"/>
+        <w:gridCol w:w="2423"/>
+        <w:gridCol w:w="2551"/>
+        <w:gridCol w:w="1668"/>
+        <w:tblGridChange w:id="74">
+          <w:tblGrid>
+            <w:gridCol w:w="243"/>
+            <w:gridCol w:w="1971"/>
+            <w:gridCol w:w="2214"/>
+            <w:gridCol w:w="2214"/>
+            <w:gridCol w:w="2214"/>
+          </w:tblGrid>
+        </w:tblGridChange>
+      </w:tblGrid>
+      <w:tr>
+        <w:trPr>
+          <w:ins w:id="75" w:author="אלעד ושוהם יחיאל" w:date="2013-01-06T23:32:00Z"/>
+        </w:trPr>
+        <w:tc>
+          <w:tcPr>
+            <w:tcW w:w="1971" w:type="dxa"/>
+            <w:vAlign w:val="center"/>
+            <w:tcPrChange w:id="76" w:author="אלעד ושוהם יחיאל" w:date="2013-01-06T23:56:00Z">
+              <w:tcPr>
+                <w:tcW w:w="2214" w:type="dxa"/>
+                <w:gridSpan w:val="2"/>
+              </w:tcPr>
+            </w:tcPrChange>
+          </w:tcPr>
+          <w:p>
+            <w:pPr>
+              <w:bidi/>
+              <w:jc w:val="center"/>
+              <w:rPr>
+                <w:ins w:id="77" w:author="אלעד ושוהם יחיאל" w:date="2013-01-06T23:32:00Z"/>
+                <w:rFonts w:hint="cs"/>
+                <w:b/>
+                <w:bCs/>
+                <w:sz w:val="24"/>
+                <w:szCs w:val="24"/>
+                <w:rtl/>
+                <w:rPrChange w:id="78" w:author="אלעד ושוהם יחיאל" w:date="2013-01-06T23:52:00Z">
+                  <w:rPr>
+                    <w:ins w:id="79" w:author="אלעד ושוהם יחיאל" w:date="2013-01-06T23:32:00Z"/>
+                    <w:rFonts w:hint="cs"/>
+                    <w:sz w:val="24"/>
+                    <w:szCs w:val="24"/>
+                    <w:rtl/>
+                  </w:rPr>
+                </w:rPrChange>
+              </w:rPr>
+              <w:pPrChange w:id="80" w:author="אלעד ושוהם יחיאל" w:date="2013-01-06T23:34:00Z">
+                <w:pPr>
+                  <w:bidi/>
+                </w:pPr>
+              </w:pPrChange>
+            </w:pPr>
+            <w:ins w:id="81" w:author="אלעד ושוהם יחיאל" w:date="2013-01-06T23:32:00Z">
+              <w:r>
+                <w:rPr>
+                  <w:rFonts w:hint="cs"/>
+                  <w:b/>
+                  <w:bCs/>
+                  <w:sz w:val="24"/>
+                  <w:szCs w:val="24"/>
+                  <w:rtl/>
+                  <w:rPrChange w:id="82" w:author="אלעד ושוהם יחיאל" w:date="2013-01-06T23:52:00Z">
+                    <w:rPr>
+                      <w:rFonts w:hint="cs"/>
+                      <w:sz w:val="24"/>
+                      <w:szCs w:val="24"/>
+                      <w:rtl/>
+                    </w:rPr>
+                  </w:rPrChange>
+                </w:rPr>
+                <w:t>מס' שבוע</w:t>
+              </w:r>
+            </w:ins>
+          </w:p>
+        </w:tc>
+        <w:tc>
+          <w:tcPr>
+            <w:tcW w:w="2423" w:type="dxa"/>
+            <w:vAlign w:val="center"/>
+            <w:tcPrChange w:id="83" w:author="אלעד ושוהם יחיאל" w:date="2013-01-06T23:56:00Z">
+              <w:tcPr>
+                <w:tcW w:w="2214" w:type="dxa"/>
+              </w:tcPr>
+            </w:tcPrChange>
+          </w:tcPr>
+          <w:p>
+            <w:pPr>
+              <w:bidi/>
+              <w:jc w:val="center"/>
+              <w:rPr>
+                <w:ins w:id="84" w:author="אלעד ושוהם יחיאל" w:date="2013-01-06T23:32:00Z"/>
+                <w:rFonts w:hint="cs"/>
+                <w:b/>
+                <w:bCs/>
+                <w:sz w:val="24"/>
+                <w:szCs w:val="24"/>
+                <w:rtl/>
+                <w:rPrChange w:id="85" w:author="אלעד ושוהם יחיאל" w:date="2013-01-06T23:52:00Z">
+                  <w:rPr>
+                    <w:ins w:id="86" w:author="אלעד ושוהם יחיאל" w:date="2013-01-06T23:32:00Z"/>
+                    <w:rFonts w:hint="cs"/>
+                    <w:sz w:val="24"/>
+                    <w:szCs w:val="24"/>
+                    <w:rtl/>
+                  </w:rPr>
+                </w:rPrChange>
+              </w:rPr>
+              <w:pPrChange w:id="87" w:author="אלעד ושוהם יחיאל" w:date="2013-01-06T23:34:00Z">
+                <w:pPr>
+                  <w:bidi/>
+                </w:pPr>
+              </w:pPrChange>
+            </w:pPr>
+            <w:ins w:id="88" w:author="אלעד ושוהם יחיאל" w:date="2013-01-06T23:32:00Z">
+              <w:r>
+                <w:rPr>
+                  <w:rFonts w:hint="cs"/>
+                  <w:b/>
+                  <w:bCs/>
+                  <w:sz w:val="24"/>
+                  <w:szCs w:val="24"/>
+                  <w:rtl/>
+                  <w:rPrChange w:id="89" w:author="אלעד ושוהם יחיאל" w:date="2013-01-06T23:52:00Z">
+                    <w:rPr>
+                      <w:rFonts w:hint="cs"/>
+                      <w:sz w:val="24"/>
+                      <w:szCs w:val="24"/>
+                      <w:rtl/>
+                    </w:rPr>
+                  </w:rPrChange>
+                </w:rPr>
+                <w:t>תאריכים</w:t>
+              </w:r>
+            </w:ins>
+          </w:p>
+        </w:tc>
+        <w:tc>
+          <w:tcPr>
+            <w:tcW w:w="2551" w:type="dxa"/>
+            <w:vAlign w:val="center"/>
+            <w:tcPrChange w:id="90" w:author="אלעד ושוהם יחיאל" w:date="2013-01-06T23:56:00Z">
+              <w:tcPr>
+                <w:tcW w:w="2214" w:type="dxa"/>
+              </w:tcPr>
+            </w:tcPrChange>
+          </w:tcPr>
+          <w:p>
+            <w:pPr>
+              <w:bidi/>
+              <w:jc w:val="center"/>
+              <w:rPr>
+                <w:ins w:id="91" w:author="אלעד ושוהם יחיאל" w:date="2013-01-06T23:32:00Z"/>
+                <w:rFonts w:hint="cs"/>
+                <w:b/>
+                <w:bCs/>
+                <w:sz w:val="24"/>
+                <w:szCs w:val="24"/>
+                <w:rtl/>
+                <w:rPrChange w:id="92" w:author="אלעד ושוהם יחיאל" w:date="2013-01-06T23:52:00Z">
+                  <w:rPr>
+                    <w:ins w:id="93" w:author="אלעד ושוהם יחיאל" w:date="2013-01-06T23:32:00Z"/>
+                    <w:rFonts w:hint="cs"/>
+                    <w:sz w:val="24"/>
+                    <w:szCs w:val="24"/>
+                    <w:rtl/>
+                  </w:rPr>
+                </w:rPrChange>
+              </w:rPr>
+              <w:pPrChange w:id="94" w:author="אלעד ושוהם יחיאל" w:date="2013-01-06T23:34:00Z">
+                <w:pPr>
+                  <w:bidi/>
+                </w:pPr>
+              </w:pPrChange>
+            </w:pPr>
+            <w:ins w:id="95" w:author="אלעד ושוהם יחיאל" w:date="2013-01-06T23:32:00Z">
+              <w:r>
+                <w:rPr>
+                  <w:rFonts w:hint="cs"/>
+                  <w:b/>
+                  <w:bCs/>
+                  <w:sz w:val="24"/>
+                  <w:szCs w:val="24"/>
+                  <w:rtl/>
+                  <w:rPrChange w:id="96" w:author="אלעד ושוהם יחיאל" w:date="2013-01-06T23:52:00Z">
+                    <w:rPr>
+                      <w:rFonts w:hint="cs"/>
+                      <w:sz w:val="24"/>
+                      <w:szCs w:val="24"/>
+                      <w:rtl/>
+                    </w:rPr>
+                  </w:rPrChange>
+                </w:rPr>
+                <w:t>יעדים</w:t>
+              </w:r>
+            </w:ins>
+          </w:p>
+        </w:tc>
+        <w:tc>
+          <w:tcPr>
+            <w:tcW w:w="1668" w:type="dxa"/>
+            <w:vAlign w:val="center"/>
+            <w:tcPrChange w:id="97" w:author="אלעד ושוהם יחיאל" w:date="2013-01-06T23:56:00Z">
+              <w:tcPr>
+                <w:tcW w:w="2214" w:type="dxa"/>
+              </w:tcPr>
+            </w:tcPrChange>
+          </w:tcPr>
+          <w:p>
+            <w:pPr>
+              <w:bidi/>
+              <w:jc w:val="center"/>
+              <w:rPr>
+                <w:ins w:id="98" w:author="אלעד ושוהם יחיאל" w:date="2013-01-06T23:32:00Z"/>
+                <w:rFonts w:hint="cs"/>
+                <w:b/>
+                <w:bCs/>
+                <w:sz w:val="24"/>
+                <w:szCs w:val="24"/>
+                <w:rtl/>
+                <w:rPrChange w:id="99" w:author="אלעד ושוהם יחיאל" w:date="2013-01-06T23:52:00Z">
+                  <w:rPr>
+                    <w:ins w:id="100" w:author="אלעד ושוהם יחיאל" w:date="2013-01-06T23:32:00Z"/>
+                    <w:rFonts w:hint="cs"/>
+                    <w:sz w:val="24"/>
+                    <w:szCs w:val="24"/>
+                    <w:rtl/>
+                  </w:rPr>
+                </w:rPrChange>
+              </w:rPr>
+              <w:pPrChange w:id="101" w:author="אלעד ושוהם יחיאל" w:date="2013-01-06T23:34:00Z">
+                <w:pPr>
+                  <w:bidi/>
+                </w:pPr>
+              </w:pPrChange>
+            </w:pPr>
+            <w:ins w:id="102" w:author="אלעד ושוהם יחיאל" w:date="2013-01-06T23:32:00Z">
+              <w:r>
+                <w:rPr>
+                  <w:rFonts w:hint="cs"/>
+                  <w:b/>
+                  <w:bCs/>
+                  <w:sz w:val="24"/>
+                  <w:szCs w:val="24"/>
+                  <w:rtl/>
+                  <w:rPrChange w:id="103" w:author="אלעד ושוהם יחיאל" w:date="2013-01-06T23:52:00Z">
+                    <w:rPr>
+                      <w:rFonts w:hint="cs"/>
+                      <w:sz w:val="24"/>
+                      <w:szCs w:val="24"/>
+                      <w:rtl/>
+                    </w:rPr>
+                  </w:rPrChange>
+                </w:rPr>
+                <w:t>הערות</w:t>
+              </w:r>
+            </w:ins>
+          </w:p>
+        </w:tc>
+      </w:tr>
+      <w:tr>
+        <w:tblPrEx>
+          <w:tblPrExChange w:id="104" w:author="אלעד ושוהם יחיאל" w:date="2013-01-06T23:56:00Z">
+            <w:tblPrEx>
+              <w:tblInd w:w="243" w:type="dxa"/>
+            </w:tblPrEx>
+          </w:tblPrExChange>
+        </w:tblPrEx>
+        <w:trPr>
+          <w:trHeight w:val="880"/>
+          <w:ins w:id="105" w:author="אלעד ושוהם יחיאל" w:date="2013-01-06T23:51:00Z"/>
+          <w:trPrChange w:id="106" w:author="אלעד ושוהם יחיאל" w:date="2013-01-06T23:56:00Z">
+            <w:trPr>
+              <w:gridBefore w:val="1"/>
+              <w:trHeight w:val="880"/>
+            </w:trPr>
+          </w:trPrChange>
+        </w:trPr>
+        <w:tc>
+          <w:tcPr>
+            <w:tcW w:w="1971" w:type="dxa"/>
+            <w:vAlign w:val="center"/>
+            <w:tcPrChange w:id="107" w:author="אלעד ושוהם יחיאל" w:date="2013-01-06T23:56:00Z">
+              <w:tcPr>
+                <w:tcW w:w="1971" w:type="dxa"/>
+                <w:vAlign w:val="center"/>
+              </w:tcPr>
+            </w:tcPrChange>
+          </w:tcPr>
+          <w:p>
+            <w:pPr>
+              <w:bidi/>
+              <w:jc w:val="center"/>
+              <w:rPr>
+                <w:ins w:id="108" w:author="אלעד ושוהם יחיאל" w:date="2013-01-06T23:51:00Z"/>
+                <w:rFonts w:hint="cs"/>
+                <w:sz w:val="24"/>
+                <w:szCs w:val="24"/>
+                <w:rtl/>
+              </w:rPr>
+            </w:pPr>
+          </w:p>
+        </w:tc>
+        <w:tc>
+          <w:tcPr>
+            <w:tcW w:w="2423" w:type="dxa"/>
+            <w:vAlign w:val="center"/>
+            <w:tcPrChange w:id="109" w:author="אלעד ושוהם יחיאל" w:date="2013-01-06T23:56:00Z">
+              <w:tcPr>
+                <w:tcW w:w="2214" w:type="dxa"/>
+                <w:vAlign w:val="center"/>
+              </w:tcPr>
+            </w:tcPrChange>
+          </w:tcPr>
+          <w:p>
+            <w:pPr>
+              <w:bidi/>
+              <w:jc w:val="center"/>
+              <w:rPr>
+                <w:ins w:id="110" w:author="אלעד ושוהם יחיאל" w:date="2013-01-06T23:51:00Z"/>
+                <w:rFonts w:hint="cs"/>
+                <w:sz w:val="24"/>
+                <w:szCs w:val="24"/>
+                <w:rtl/>
+              </w:rPr>
+            </w:pPr>
+            <w:ins w:id="111" w:author="אלעד ושוהם יחיאל" w:date="2013-01-06T23:51:00Z">
+              <w:r>
+                <w:rPr>
+                  <w:rFonts w:hint="cs"/>
+                  <w:sz w:val="24"/>
+                  <w:szCs w:val="24"/>
+                  <w:rtl/>
+                </w:rPr>
+                <w:t>עד י' כסליו</w:t>
+              </w:r>
+            </w:ins>
+            <w:ins w:id="112" w:author="אלעד ושוהם יחיאל" w:date="2013-01-06T23:52:00Z">
+              <w:r>
+                <w:rPr>
+                  <w:rFonts w:hint="cs"/>
+                  <w:sz w:val="24"/>
+                  <w:szCs w:val="24"/>
+                  <w:rtl/>
+                </w:rPr>
+                <w:t xml:space="preserve"> 24.11.12</w:t>
+              </w:r>
+            </w:ins>
+          </w:p>
+        </w:tc>
+        <w:tc>
+          <w:tcPr>
+            <w:tcW w:w="2551" w:type="dxa"/>
+            <w:vAlign w:val="center"/>
+            <w:tcPrChange w:id="113" w:author="אלעד ושוהם יחיאל" w:date="2013-01-06T23:56:00Z">
+              <w:tcPr>
+                <w:tcW w:w="2214" w:type="dxa"/>
+                <w:vAlign w:val="center"/>
+              </w:tcPr>
+            </w:tcPrChange>
+          </w:tcPr>
+          <w:p>
+            <w:pPr>
+              <w:bidi/>
+              <w:jc w:val="center"/>
+              <w:rPr>
+                <w:ins w:id="114" w:author="אלעד ושוהם יחיאל" w:date="2013-01-06T23:51:00Z"/>
+                <w:rFonts w:hint="cs"/>
+                <w:sz w:val="24"/>
+                <w:szCs w:val="24"/>
+                <w:rtl/>
+              </w:rPr>
+            </w:pPr>
+            <w:ins w:id="115" w:author="אלעד ושוהם יחיאל" w:date="2013-01-06T23:52:00Z">
+              <w:r>
+                <w:rPr>
+                  <w:rFonts w:hint="cs"/>
+                  <w:sz w:val="24"/>
+                  <w:szCs w:val="24"/>
+                  <w:rtl/>
+                </w:rPr>
+                <w:t xml:space="preserve">בחירת פרוייקט, הגדרת יעדים, קבלת אישור </w:t>
+              </w:r>
+            </w:ins>
+            <w:ins w:id="116" w:author="אלעד ושוהם יחיאל" w:date="2013-01-06T23:53:00Z">
+              <w:r>
+                <w:rPr>
+                  <w:rFonts w:hint="cs"/>
+                  <w:sz w:val="24"/>
+                  <w:szCs w:val="24"/>
+                  <w:rtl/>
+                </w:rPr>
+                <w:t>מהמנחה</w:t>
+              </w:r>
+            </w:ins>
+          </w:p>
+        </w:tc>
+        <w:tc>
+          <w:tcPr>
+            <w:tcW w:w="1668" w:type="dxa"/>
+            <w:vAlign w:val="center"/>
+            <w:tcPrChange w:id="117" w:author="אלעד ושוהם יחיאל" w:date="2013-01-06T23:56:00Z">
+              <w:tcPr>
+                <w:tcW w:w="2214" w:type="dxa"/>
+                <w:vAlign w:val="center"/>
+              </w:tcPr>
+            </w:tcPrChange>
+          </w:tcPr>
+          <w:p>
+            <w:pPr>
+              <w:bidi/>
+              <w:jc w:val="center"/>
+              <w:rPr>
+                <w:ins w:id="118" w:author="אלעד ושוהם יחיאל" w:date="2013-01-06T23:51:00Z"/>
+                <w:rFonts w:hint="cs"/>
+                <w:sz w:val="24"/>
+                <w:szCs w:val="24"/>
+                <w:rtl/>
+              </w:rPr>
+            </w:pPr>
+          </w:p>
+        </w:tc>
+      </w:tr>
+      <w:tr>
+        <w:trPr>
+          <w:trHeight w:val="880"/>
+          <w:ins w:id="119" w:author="אלעד ושוהם יחיאל" w:date="2013-01-06T23:32:00Z"/>
+        </w:trPr>
+        <w:tc>
+          <w:tcPr>
+            <w:tcW w:w="1971" w:type="dxa"/>
+            <w:vAlign w:val="center"/>
+            <w:tcPrChange w:id="120" w:author="אלעד ושוהם יחיאל" w:date="2013-01-06T23:56:00Z">
+              <w:tcPr>
+                <w:tcW w:w="2214" w:type="dxa"/>
+                <w:gridSpan w:val="2"/>
+              </w:tcPr>
+            </w:tcPrChange>
+          </w:tcPr>
+          <w:p>
+            <w:pPr>
+              <w:bidi/>
+              <w:jc w:val="center"/>
+              <w:rPr>
+                <w:ins w:id="121" w:author="אלעד ושוהם יחיאל" w:date="2013-01-06T23:32:00Z"/>
+                <w:rFonts w:hint="cs"/>
+                <w:sz w:val="24"/>
+                <w:szCs w:val="24"/>
+                <w:rtl/>
+              </w:rPr>
+              <w:pPrChange w:id="122" w:author="אלעד ושוהם יחיאל" w:date="2013-01-06T23:34:00Z">
+                <w:pPr>
+                  <w:bidi/>
+                </w:pPr>
+              </w:pPrChange>
+            </w:pPr>
+            <w:ins w:id="123" w:author="אלעד ושוהם יחיאל" w:date="2013-01-06T23:34:00Z">
+              <w:r>
+                <w:rPr>
+                  <w:rFonts w:hint="cs"/>
+                  <w:sz w:val="24"/>
+                  <w:szCs w:val="24"/>
+                  <w:rtl/>
+                </w:rPr>
+                <w:t>1-2</w:t>
+              </w:r>
+            </w:ins>
+          </w:p>
+        </w:tc>
+        <w:tc>
+          <w:tcPr>
+            <w:tcW w:w="2423" w:type="dxa"/>
+            <w:vAlign w:val="center"/>
+            <w:tcPrChange w:id="124" w:author="אלעד ושוהם יחיאל" w:date="2013-01-06T23:56:00Z">
+              <w:tcPr>
+                <w:tcW w:w="2214" w:type="dxa"/>
+              </w:tcPr>
+            </w:tcPrChange>
+          </w:tcPr>
+          <w:p>
+            <w:pPr>
+              <w:bidi/>
+              <w:jc w:val="center"/>
+              <w:rPr>
+                <w:ins w:id="125" w:author="אלעד ושוהם יחיאל" w:date="2013-01-06T23:53:00Z"/>
+                <w:rFonts w:hint="cs"/>
+                <w:sz w:val="24"/>
+                <w:szCs w:val="24"/>
+                <w:rtl/>
+              </w:rPr>
+              <w:pPrChange w:id="126" w:author="אלעד ושוהם יחיאל" w:date="2013-01-06T23:34:00Z">
+                <w:pPr>
+                  <w:bidi/>
+                </w:pPr>
+              </w:pPrChange>
+            </w:pPr>
+            <w:ins w:id="127" w:author="אלעד ושוהם יחיאל" w:date="2013-01-06T23:53:00Z">
+              <w:r>
+                <w:rPr>
+                  <w:rFonts w:hint="cs"/>
+                  <w:sz w:val="24"/>
+                  <w:szCs w:val="24"/>
+                  <w:rtl/>
+                </w:rPr>
+                <w:t xml:space="preserve">י"א כסליו - </w:t>
+              </w:r>
+            </w:ins>
+            <w:ins w:id="128" w:author="אלעד ושוהם יחיאל" w:date="2013-01-06T23:56:00Z">
+              <w:r>
+                <w:rPr>
+                  <w:rFonts w:hint="cs"/>
+                  <w:sz w:val="24"/>
+                  <w:szCs w:val="24"/>
+                  <w:rtl/>
+                </w:rPr>
+                <w:t>כ"ד כסליו</w:t>
+              </w:r>
+            </w:ins>
+          </w:p>
+          <w:p>
+            <w:pPr>
+              <w:bidi/>
+              <w:jc w:val="center"/>
+              <w:rPr>
+                <w:ins w:id="129" w:author="אלעד ושוהם יחיאל" w:date="2013-01-06T23:32:00Z"/>
+                <w:rFonts w:hint="cs"/>
+                <w:sz w:val="24"/>
+                <w:szCs w:val="24"/>
+                <w:rtl/>
+              </w:rPr>
+              <w:pPrChange w:id="130" w:author="אלעד ושוהם יחיאל" w:date="2013-01-06T23:58:00Z">
+                <w:pPr>
+                  <w:bidi/>
+                </w:pPr>
+              </w:pPrChange>
+            </w:pPr>
+            <w:ins w:id="131" w:author="אלעד ושוהם יחיאל" w:date="2013-01-06T23:53:00Z">
+              <w:r>
+                <w:rPr>
+                  <w:rFonts w:hint="cs"/>
+                  <w:sz w:val="24"/>
+                  <w:szCs w:val="24"/>
+                  <w:rtl/>
+                </w:rPr>
+                <w:t xml:space="preserve">25.11.12 </w:t>
+              </w:r>
+            </w:ins>
+            <w:ins w:id="132" w:author="אלעד ושוהם יחיאל" w:date="2013-01-06T23:58:00Z">
+              <w:r>
+                <w:rPr>
+                  <w:rFonts w:hint="cs"/>
+                  <w:sz w:val="24"/>
+                  <w:szCs w:val="24"/>
+                  <w:rtl/>
+                </w:rPr>
+                <w:t>-</w:t>
+              </w:r>
+            </w:ins>
+            <w:ins w:id="133" w:author="אלעד ושוהם יחיאל" w:date="2013-01-06T23:53:00Z">
+              <w:r>
+                <w:rPr>
+                  <w:rFonts w:hint="cs"/>
+                  <w:sz w:val="24"/>
+                  <w:szCs w:val="24"/>
+                  <w:rtl/>
+                </w:rPr>
+                <w:t xml:space="preserve"> </w:t>
+              </w:r>
+            </w:ins>
+            <w:ins w:id="134" w:author="אלעד ושוהם יחיאל" w:date="2013-01-06T23:56:00Z">
+              <w:r>
+                <w:rPr>
+                  <w:rFonts w:hint="cs"/>
+                  <w:sz w:val="24"/>
+                  <w:szCs w:val="24"/>
+                  <w:rtl/>
+                </w:rPr>
+                <w:t>8.12.12</w:t>
+              </w:r>
+            </w:ins>
+          </w:p>
+        </w:tc>
+        <w:tc>
+          <w:tcPr>
+            <w:tcW w:w="2551" w:type="dxa"/>
+            <w:vAlign w:val="center"/>
+            <w:tcPrChange w:id="135" w:author="אלעד ושוהם יחיאל" w:date="2013-01-06T23:56:00Z">
+              <w:tcPr>
+                <w:tcW w:w="2214" w:type="dxa"/>
+              </w:tcPr>
+            </w:tcPrChange>
+          </w:tcPr>
+          <w:p>
+            <w:pPr>
+              <w:bidi/>
+              <w:jc w:val="center"/>
+              <w:rPr>
+                <w:ins w:id="136" w:author="אלעד ושוהם יחיאל" w:date="2013-01-06T23:32:00Z"/>
+                <w:rFonts w:hint="cs"/>
+                <w:sz w:val="24"/>
+                <w:szCs w:val="24"/>
+                <w:rtl/>
+              </w:rPr>
+              <w:pPrChange w:id="137" w:author="אלעד ושוהם יחיאל" w:date="2013-01-06T23:34:00Z">
+                <w:pPr>
+                  <w:bidi/>
+                </w:pPr>
+              </w:pPrChange>
+            </w:pPr>
+            <w:ins w:id="138" w:author="אלעד ושוהם יחיאל" w:date="2013-01-06T23:57:00Z">
+              <w:r>
+                <w:rPr>
+                  <w:rFonts w:hint="cs"/>
+                  <w:sz w:val="24"/>
+                  <w:szCs w:val="24"/>
+                  <w:rtl/>
+                </w:rPr>
+                <w:t>בדיקת ישימות</w:t>
+              </w:r>
+            </w:ins>
+          </w:p>
+        </w:tc>
+        <w:tc>
+          <w:tcPr>
+            <w:tcW w:w="1668" w:type="dxa"/>
+            <w:vAlign w:val="center"/>
+            <w:tcPrChange w:id="139" w:author="אלעד ושוהם יחיאל" w:date="2013-01-06T23:56:00Z">
+              <w:tcPr>
+                <w:tcW w:w="2214" w:type="dxa"/>
+              </w:tcPr>
+            </w:tcPrChange>
+          </w:tcPr>
+          <w:p>
+            <w:pPr>
+              <w:bidi/>
+              <w:jc w:val="center"/>
+              <w:rPr>
+                <w:ins w:id="140" w:author="אלעד ושוהם יחיאל" w:date="2013-01-06T23:32:00Z"/>
+                <w:rFonts w:hint="cs"/>
+                <w:sz w:val="24"/>
+                <w:szCs w:val="24"/>
+                <w:rtl/>
+              </w:rPr>
+              <w:pPrChange w:id="141" w:author="אלעד ושוהם יחיאל" w:date="2013-01-06T23:34:00Z">
+                <w:pPr>
+                  <w:bidi/>
+                </w:pPr>
+              </w:pPrChange>
+            </w:pPr>
+          </w:p>
+        </w:tc>
+      </w:tr>
+      <w:tr>
+        <w:trPr>
+          <w:trHeight w:val="880"/>
+          <w:ins w:id="142" w:author="אלעד ושוהם יחיאל" w:date="2013-01-06T23:32:00Z"/>
+        </w:trPr>
+        <w:tc>
+          <w:tcPr>
+            <w:tcW w:w="1971" w:type="dxa"/>
+            <w:vAlign w:val="center"/>
+            <w:tcPrChange w:id="143" w:author="אלעד ושוהם יחיאל" w:date="2013-01-06T23:56:00Z">
+              <w:tcPr>
+                <w:tcW w:w="2214" w:type="dxa"/>
+                <w:gridSpan w:val="2"/>
+              </w:tcPr>
+            </w:tcPrChange>
+          </w:tcPr>
+          <w:p>
+            <w:pPr>
+              <w:bidi/>
+              <w:jc w:val="center"/>
+              <w:rPr>
+                <w:ins w:id="144" w:author="אלעד ושוהם יחיאל" w:date="2013-01-06T23:32:00Z"/>
+                <w:rFonts w:hint="cs"/>
+                <w:sz w:val="24"/>
+                <w:szCs w:val="24"/>
+                <w:rtl/>
+              </w:rPr>
+              <w:pPrChange w:id="145" w:author="אלעד ושוהם יחיאל" w:date="2013-01-06T23:34:00Z">
+                <w:pPr>
+                  <w:bidi/>
+                </w:pPr>
+              </w:pPrChange>
+            </w:pPr>
+            <w:ins w:id="146" w:author="אלעד ושוהם יחיאל" w:date="2013-01-06T23:50:00Z">
+              <w:r>
+                <w:rPr>
+                  <w:rFonts w:hint="cs"/>
+                  <w:sz w:val="24"/>
+                  <w:szCs w:val="24"/>
+                  <w:rtl/>
+                </w:rPr>
+                <w:t>3-4</w:t>
+              </w:r>
+            </w:ins>
+          </w:p>
+        </w:tc>
+        <w:tc>
+          <w:tcPr>
+            <w:tcW w:w="2423" w:type="dxa"/>
+            <w:vAlign w:val="center"/>
+            <w:tcPrChange w:id="147" w:author="אלעד ושוהם יחיאל" w:date="2013-01-06T23:56:00Z">
+              <w:tcPr>
+                <w:tcW w:w="2214" w:type="dxa"/>
+              </w:tcPr>
+            </w:tcPrChange>
+          </w:tcPr>
+          <w:p>
+            <w:pPr>
+              <w:bidi/>
+              <w:jc w:val="center"/>
+              <w:rPr>
+                <w:ins w:id="148" w:author="אלעד ושוהם יחיאל" w:date="2013-01-06T23:58:00Z"/>
+                <w:rFonts w:hint="cs"/>
+                <w:sz w:val="24"/>
+                <w:szCs w:val="24"/>
+                <w:rtl/>
+              </w:rPr>
+              <w:pPrChange w:id="149" w:author="אלעד ושוהם יחיאל" w:date="2013-01-06T23:58:00Z">
+                <w:pPr>
+                  <w:bidi/>
+                </w:pPr>
+              </w:pPrChange>
+            </w:pPr>
+            <w:ins w:id="150" w:author="אלעד ושוהם יחיאל" w:date="2013-01-06T23:57:00Z">
+              <w:r>
+                <w:rPr>
+                  <w:rFonts w:hint="cs"/>
+                  <w:sz w:val="24"/>
+                  <w:szCs w:val="24"/>
+                  <w:rtl/>
+                </w:rPr>
+                <w:t xml:space="preserve">כ"ה כסליו </w:t>
+              </w:r>
+            </w:ins>
+            <w:ins w:id="151" w:author="אלעד ושוהם יחיאל" w:date="2013-01-06T23:58:00Z">
+              <w:r>
+                <w:rPr>
+                  <w:rFonts w:hint="cs"/>
+                  <w:sz w:val="24"/>
+                  <w:szCs w:val="24"/>
+                  <w:rtl/>
+                </w:rPr>
+                <w:t>-</w:t>
+              </w:r>
+            </w:ins>
+            <w:ins w:id="152" w:author="אלעד ושוהם יחיאל" w:date="2013-01-06T23:57:00Z">
+              <w:r>
+                <w:rPr>
+                  <w:rFonts w:hint="cs"/>
+                  <w:sz w:val="24"/>
+                  <w:szCs w:val="24"/>
+                  <w:rtl/>
+                </w:rPr>
+                <w:t xml:space="preserve"> ט' טבת</w:t>
+              </w:r>
+            </w:ins>
+          </w:p>
+          <w:p>
+            <w:pPr>
+              <w:bidi/>
+              <w:jc w:val="center"/>
+              <w:rPr>
+                <w:ins w:id="153" w:author="אלעד ושוהם יחיאל" w:date="2013-01-06T23:32:00Z"/>
+                <w:rFonts w:hint="cs"/>
+                <w:sz w:val="24"/>
+                <w:szCs w:val="24"/>
+                <w:rtl/>
+              </w:rPr>
+              <w:pPrChange w:id="154" w:author="אלעד ושוהם יחיאל" w:date="2013-01-06T23:58:00Z">
+                <w:pPr>
+                  <w:bidi/>
+                </w:pPr>
+              </w:pPrChange>
+            </w:pPr>
+            <w:ins w:id="155" w:author="אלעד ושוהם יחיאל" w:date="2013-01-06T23:58:00Z">
+              <w:r>
+                <w:rPr>
+                  <w:rFonts w:hint="cs"/>
+                  <w:sz w:val="24"/>
+                  <w:szCs w:val="24"/>
+                  <w:rtl/>
+                </w:rPr>
+                <w:t>9.12.12 - 22.12.12</w:t>
+              </w:r>
+            </w:ins>
+          </w:p>
+        </w:tc>
+        <w:tc>
+          <w:tcPr>
+            <w:tcW w:w="2551" w:type="dxa"/>
+            <w:vAlign w:val="center"/>
+            <w:tcPrChange w:id="156" w:author="אלעד ושוהם יחיאל" w:date="2013-01-06T23:56:00Z">
+              <w:tcPr>
+                <w:tcW w:w="2214" w:type="dxa"/>
+              </w:tcPr>
+            </w:tcPrChange>
+          </w:tcPr>
+          <w:p>
+            <w:pPr>
+              <w:bidi/>
+              <w:jc w:val="center"/>
+              <w:rPr>
+                <w:ins w:id="157" w:author="אלעד ושוהם יחיאל" w:date="2013-01-06T23:32:00Z"/>
+                <w:rFonts w:hint="cs"/>
+                <w:sz w:val="24"/>
+                <w:szCs w:val="24"/>
+                <w:rtl/>
+              </w:rPr>
+              <w:pPrChange w:id="158" w:author="אלעד ושוהם יחיאל" w:date="2013-01-06T23:59:00Z">
+                <w:pPr>
+                  <w:bidi/>
+                </w:pPr>
+              </w:pPrChange>
+            </w:pPr>
+            <w:ins w:id="159" w:author="אלעד ושוהם יחיאל" w:date="2013-01-06T23:58:00Z">
+              <w:r>
+                <w:rPr>
+                  <w:rFonts w:hint="cs"/>
+                  <w:sz w:val="24"/>
+                  <w:szCs w:val="24"/>
+                  <w:rtl/>
+                </w:rPr>
+                <w:t xml:space="preserve">כתיבת </w:t>
+              </w:r>
+            </w:ins>
+            <w:ins w:id="160" w:author="אלעד ושוהם יחיאל" w:date="2013-01-06T23:59:00Z">
+              <w:r>
+                <w:rPr>
+                  <w:rFonts w:hint="cs"/>
+                  <w:sz w:val="24"/>
+                  <w:szCs w:val="24"/>
+                  <w:rtl/>
+                </w:rPr>
+                <w:t>מחלקות, פונקציות בסיסיות, הרצה ראשונית</w:t>
+              </w:r>
+            </w:ins>
+          </w:p>
+        </w:tc>
+        <w:tc>
+          <w:tcPr>
+            <w:tcW w:w="1668" w:type="dxa"/>
+            <w:vAlign w:val="center"/>
+            <w:tcPrChange w:id="161" w:author="אלעד ושוהם יחיאל" w:date="2013-01-06T23:56:00Z">
+              <w:tcPr>
+                <w:tcW w:w="2214" w:type="dxa"/>
+              </w:tcPr>
+            </w:tcPrChange>
+          </w:tcPr>
+          <w:p>
+            <w:pPr>
+              <w:bidi/>
+              <w:jc w:val="center"/>
+              <w:rPr>
+                <w:ins w:id="162" w:author="אלעד ושוהם יחיאל" w:date="2013-01-06T23:32:00Z"/>
+                <w:rFonts w:hint="cs"/>
+                <w:sz w:val="24"/>
+                <w:szCs w:val="24"/>
+                <w:rtl/>
+              </w:rPr>
+              <w:pPrChange w:id="163" w:author="אלעד ושוהם יחיאל" w:date="2013-01-06T23:34:00Z">
+                <w:pPr>
+                  <w:bidi/>
+                </w:pPr>
+              </w:pPrChange>
+            </w:pPr>
+          </w:p>
+        </w:tc>
+      </w:tr>
+      <w:tr>
+        <w:trPr>
+          <w:trHeight w:val="880"/>
+          <w:ins w:id="164" w:author="אלעד ושוהם יחיאל" w:date="2013-01-06T23:32:00Z"/>
+        </w:trPr>
+        <w:tc>
+          <w:tcPr>
+            <w:tcW w:w="1971" w:type="dxa"/>
+            <w:vAlign w:val="center"/>
+            <w:tcPrChange w:id="165" w:author="אלעד ושוהם יחיאל" w:date="2013-01-06T23:56:00Z">
+              <w:tcPr>
+                <w:tcW w:w="2214" w:type="dxa"/>
+                <w:gridSpan w:val="2"/>
+              </w:tcPr>
+            </w:tcPrChange>
+          </w:tcPr>
+          <w:p>
+            <w:pPr>
+              <w:bidi/>
+              <w:jc w:val="center"/>
+              <w:rPr>
+                <w:ins w:id="166" w:author="אלעד ושוהם יחיאל" w:date="2013-01-06T23:32:00Z"/>
+                <w:rFonts w:hint="cs"/>
+                <w:sz w:val="24"/>
+                <w:szCs w:val="24"/>
+                <w:rtl/>
+              </w:rPr>
+              <w:pPrChange w:id="167" w:author="אלעד ושוהם יחיאל" w:date="2013-01-06T23:34:00Z">
+                <w:pPr>
+                  <w:bidi/>
+                </w:pPr>
+              </w:pPrChange>
+            </w:pPr>
+            <w:ins w:id="168" w:author="אלעד ושוהם יחיאל" w:date="2013-01-06T23:50:00Z">
+              <w:r>
+                <w:rPr>
+                  <w:rFonts w:hint="cs"/>
+                  <w:sz w:val="24"/>
+                  <w:szCs w:val="24"/>
+                  <w:rtl/>
+                </w:rPr>
+                <w:t>4-6</w:t>
+              </w:r>
+            </w:ins>
+          </w:p>
+        </w:tc>
+        <w:tc>
+          <w:tcPr>
+            <w:tcW w:w="2423" w:type="dxa"/>
+            <w:vAlign w:val="center"/>
+            <w:tcPrChange w:id="169" w:author="אלעד ושוהם יחיאל" w:date="2013-01-06T23:56:00Z">
+              <w:tcPr>
+                <w:tcW w:w="2214" w:type="dxa"/>
+              </w:tcPr>
+            </w:tcPrChange>
+          </w:tcPr>
+          <w:p>
+            <w:pPr>
+              <w:bidi/>
+              <w:jc w:val="center"/>
+              <w:rPr>
+                <w:ins w:id="170" w:author="אלעד ושוהם יחיאל" w:date="2013-01-06T23:59:00Z"/>
+                <w:rFonts w:hint="cs"/>
+                <w:sz w:val="24"/>
+                <w:szCs w:val="24"/>
+                <w:rtl/>
+              </w:rPr>
+              <w:pPrChange w:id="171" w:author="אלעד ושוהם יחיאל" w:date="2013-01-06T23:34:00Z">
+                <w:pPr>
+                  <w:bidi/>
+                </w:pPr>
+              </w:pPrChange>
+            </w:pPr>
+            <w:ins w:id="172" w:author="אלעד ושוהם יחיאל" w:date="2013-01-06T23:59:00Z">
+              <w:r>
+                <w:rPr>
+                  <w:rFonts w:hint="cs"/>
+                  <w:sz w:val="24"/>
+                  <w:szCs w:val="24"/>
+                  <w:rtl/>
+                </w:rPr>
+                <w:t xml:space="preserve">י' טבת - </w:t>
+              </w:r>
+            </w:ins>
+            <w:ins w:id="173" w:author="אלעד ושוהם יחיאל" w:date="2013-01-07T00:00:00Z">
+              <w:r>
+                <w:rPr>
+                  <w:rFonts w:hint="cs"/>
+                  <w:sz w:val="24"/>
+                  <w:szCs w:val="24"/>
+                  <w:rtl/>
+                </w:rPr>
+                <w:t>א' שבט</w:t>
+              </w:r>
+            </w:ins>
+          </w:p>
+          <w:p>
+            <w:pPr>
+              <w:bidi/>
+              <w:jc w:val="center"/>
+              <w:rPr>
+                <w:ins w:id="174" w:author="אלעד ושוהם יחיאל" w:date="2013-01-06T23:32:00Z"/>
+                <w:rFonts w:hint="cs"/>
+                <w:sz w:val="24"/>
+                <w:szCs w:val="24"/>
+                <w:rtl/>
+              </w:rPr>
+              <w:pPrChange w:id="175" w:author="אלעד ושוהם יחיאל" w:date="2013-01-06T23:59:00Z">
+                <w:pPr>
+                  <w:bidi/>
+                </w:pPr>
+              </w:pPrChange>
+            </w:pPr>
+            <w:ins w:id="176" w:author="אלעד ושוהם יחיאל" w:date="2013-01-07T00:00:00Z">
+              <w:r>
+                <w:rPr>
+                  <w:rFonts w:hint="cs"/>
+                  <w:sz w:val="24"/>
+                  <w:szCs w:val="24"/>
+                  <w:rtl/>
+                </w:rPr>
+                <w:t xml:space="preserve">23.12.12 </w:t>
+              </w:r>
+              <w:r>
+                <w:rPr>
+                  <w:sz w:val="24"/>
+                  <w:szCs w:val="24"/>
+                  <w:rtl/>
+                </w:rPr>
+                <w:t>–</w:t>
+              </w:r>
+              <w:r>
+                <w:rPr>
+                  <w:rFonts w:hint="cs"/>
+                  <w:sz w:val="24"/>
+                  <w:szCs w:val="24"/>
+                  <w:rtl/>
+                </w:rPr>
+                <w:t xml:space="preserve"> 12.1.13</w:t>
+              </w:r>
+            </w:ins>
+          </w:p>
+        </w:tc>
+        <w:tc>
+          <w:tcPr>
+            <w:tcW w:w="2551" w:type="dxa"/>
+            <w:vAlign w:val="center"/>
+            <w:tcPrChange w:id="177" w:author="אלעד ושוהם יחיאל" w:date="2013-01-06T23:56:00Z">
+              <w:tcPr>
+                <w:tcW w:w="2214" w:type="dxa"/>
+              </w:tcPr>
+            </w:tcPrChange>
+          </w:tcPr>
+          <w:p>
+            <w:pPr>
+              <w:bidi/>
+              <w:jc w:val="center"/>
+              <w:rPr>
+                <w:ins w:id="178" w:author="אלעד ושוהם יחיאל" w:date="2013-01-06T23:32:00Z"/>
+                <w:rFonts w:hint="cs"/>
+                <w:sz w:val="24"/>
+                <w:szCs w:val="24"/>
+                <w:rtl/>
+              </w:rPr>
+              <w:pPrChange w:id="179" w:author="אלעד ושוהם יחיאל" w:date="2013-01-07T00:29:00Z">
+                <w:pPr>
+                  <w:bidi/>
+                </w:pPr>
+              </w:pPrChange>
+            </w:pPr>
+            <w:ins w:id="180" w:author="אלעד ושוהם יחיאל" w:date="2013-01-07T00:29:00Z">
+              <w:r>
+                <w:rPr>
+                  <w:rFonts w:hint="cs"/>
+                  <w:sz w:val="24"/>
+                  <w:szCs w:val="24"/>
+                  <w:rtl/>
+                </w:rPr>
+                <w:t>הוספת יתר המחלקות, דיבוג</w:t>
+              </w:r>
+            </w:ins>
+          </w:p>
+        </w:tc>
+        <w:tc>
+          <w:tcPr>
+            <w:tcW w:w="1668" w:type="dxa"/>
+            <w:vAlign w:val="center"/>
+            <w:tcPrChange w:id="181" w:author="אלעד ושוהם יחיאל" w:date="2013-01-06T23:56:00Z">
+              <w:tcPr>
+                <w:tcW w:w="2214" w:type="dxa"/>
+              </w:tcPr>
+            </w:tcPrChange>
+          </w:tcPr>
+          <w:p>
+            <w:pPr>
+              <w:bidi/>
+              <w:jc w:val="center"/>
+              <w:rPr>
+                <w:ins w:id="182" w:author="אלעד ושוהם יחיאל" w:date="2013-01-06T23:32:00Z"/>
+                <w:rFonts w:hint="cs"/>
+                <w:sz w:val="24"/>
+                <w:szCs w:val="24"/>
+                <w:rtl/>
+              </w:rPr>
+              <w:pPrChange w:id="183" w:author="אלעד ושוהם יחיאל" w:date="2013-01-06T23:34:00Z">
+                <w:pPr>
+                  <w:bidi/>
+                </w:pPr>
+              </w:pPrChange>
+            </w:pPr>
+          </w:p>
+        </w:tc>
+      </w:tr>
+      <w:tr>
+        <w:trPr>
+          <w:trHeight w:val="880"/>
+          <w:ins w:id="184" w:author="אלעד ושוהם יחיאל" w:date="2013-01-06T23:32:00Z"/>
+        </w:trPr>
+        <w:tc>
+          <w:tcPr>
+            <w:tcW w:w="1971" w:type="dxa"/>
+            <w:vAlign w:val="center"/>
+            <w:tcPrChange w:id="185" w:author="אלעד ושוהם יחיאל" w:date="2013-01-06T23:56:00Z">
+              <w:tcPr>
+                <w:tcW w:w="2214" w:type="dxa"/>
+                <w:gridSpan w:val="2"/>
+              </w:tcPr>
+            </w:tcPrChange>
+          </w:tcPr>
+          <w:p>
+            <w:pPr>
+              <w:bidi/>
+              <w:jc w:val="center"/>
+              <w:rPr>
+                <w:ins w:id="186" w:author="אלעד ושוהם יחיאל" w:date="2013-01-06T23:32:00Z"/>
+                <w:rFonts w:hint="cs"/>
+                <w:sz w:val="24"/>
+                <w:szCs w:val="24"/>
+                <w:rtl/>
+              </w:rPr>
+              <w:pPrChange w:id="187" w:author="אלעד ושוהם יחיאל" w:date="2013-01-06T23:34:00Z">
+                <w:pPr>
+                  <w:bidi/>
+                </w:pPr>
+              </w:pPrChange>
+            </w:pPr>
+            <w:ins w:id="188" w:author="אלעד ושוהם יחיאל" w:date="2013-01-07T00:01:00Z">
+              <w:r>
+                <w:rPr>
+                  <w:rFonts w:hint="cs"/>
+                  <w:sz w:val="24"/>
+                  <w:szCs w:val="24"/>
+                  <w:rtl/>
+                </w:rPr>
+                <w:t>7-</w:t>
+              </w:r>
+            </w:ins>
+            <w:ins w:id="189" w:author="אלעד ושוהם יחיאל" w:date="2013-01-07T00:32:00Z">
+              <w:r>
+                <w:rPr>
+                  <w:rFonts w:hint="cs"/>
+                  <w:sz w:val="24"/>
+                  <w:szCs w:val="24"/>
+                  <w:rtl/>
+                </w:rPr>
+                <w:t>9</w:t>
+              </w:r>
+            </w:ins>
+          </w:p>
+        </w:tc>
+        <w:tc>
+          <w:tcPr>
+            <w:tcW w:w="2423" w:type="dxa"/>
+            <w:vAlign w:val="center"/>
+            <w:tcPrChange w:id="190" w:author="אלעד ושוהם יחיאל" w:date="2013-01-06T23:56:00Z">
+              <w:tcPr>
+                <w:tcW w:w="2214" w:type="dxa"/>
+              </w:tcPr>
+            </w:tcPrChange>
+          </w:tcPr>
+          <w:p>
+            <w:pPr>
+              <w:bidi/>
+              <w:jc w:val="center"/>
+              <w:rPr>
+                <w:ins w:id="191" w:author="אלעד ושוהם יחיאל" w:date="2013-01-07T00:01:00Z"/>
+                <w:rFonts w:hint="cs"/>
+                <w:sz w:val="24"/>
+                <w:szCs w:val="24"/>
+                <w:rtl/>
+              </w:rPr>
+              <w:pPrChange w:id="192" w:author="אלעד ושוהם יחיאל" w:date="2013-01-07T00:32:00Z">
+                <w:pPr>
+                  <w:bidi/>
+                </w:pPr>
+              </w:pPrChange>
+            </w:pPr>
+            <w:ins w:id="193" w:author="אלעד ושוהם יחיאל" w:date="2013-01-07T00:01:00Z">
+              <w:r>
+                <w:rPr>
+                  <w:rFonts w:hint="cs"/>
+                  <w:sz w:val="24"/>
+                  <w:szCs w:val="24"/>
+                  <w:rtl/>
+                </w:rPr>
+                <w:t xml:space="preserve">ב' שבט - </w:t>
+              </w:r>
+            </w:ins>
+            <w:ins w:id="194" w:author="אלעד ושוהם יחיאל" w:date="2013-01-07T00:32:00Z">
+              <w:r>
+                <w:rPr>
+                  <w:rFonts w:hint="cs"/>
+                  <w:sz w:val="24"/>
+                  <w:szCs w:val="24"/>
+                  <w:rtl/>
+                </w:rPr>
+                <w:t>כ"ב</w:t>
+              </w:r>
+            </w:ins>
+            <w:ins w:id="195" w:author="אלעד ושוהם יחיאל" w:date="2013-01-07T00:02:00Z">
+              <w:r>
+                <w:rPr>
+                  <w:rFonts w:hint="cs"/>
+                  <w:sz w:val="24"/>
+                  <w:szCs w:val="24"/>
+                  <w:rtl/>
+                </w:rPr>
+                <w:t xml:space="preserve"> שבט</w:t>
+              </w:r>
+            </w:ins>
+          </w:p>
+          <w:p>
+            <w:pPr>
+              <w:bidi/>
+              <w:jc w:val="center"/>
+              <w:rPr>
+                <w:ins w:id="196" w:author="אלעד ושוהם יחיאל" w:date="2013-01-06T23:32:00Z"/>
+                <w:rFonts w:hint="cs"/>
+                <w:sz w:val="24"/>
+                <w:szCs w:val="24"/>
+                <w:rtl/>
+              </w:rPr>
+              <w:pPrChange w:id="197" w:author="אלעד ושוהם יחיאל" w:date="2013-01-07T00:32:00Z">
+                <w:pPr>
+                  <w:bidi/>
+                </w:pPr>
+              </w:pPrChange>
+            </w:pPr>
+            <w:ins w:id="198" w:author="אלעד ושוהם יחיאל" w:date="2013-01-07T00:01:00Z">
+              <w:r>
+                <w:rPr>
+                  <w:rFonts w:hint="cs"/>
+                  <w:sz w:val="24"/>
+                  <w:szCs w:val="24"/>
+                  <w:rtl/>
+                </w:rPr>
+                <w:t>13.1.13</w:t>
+              </w:r>
+            </w:ins>
+            <w:ins w:id="199" w:author="אלעד ושוהם יחיאל" w:date="2013-01-07T00:02:00Z">
+              <w:r>
+                <w:rPr>
+                  <w:rFonts w:hint="cs"/>
+                  <w:sz w:val="24"/>
+                  <w:szCs w:val="24"/>
+                  <w:rtl/>
+                </w:rPr>
+                <w:t xml:space="preserve"> </w:t>
+              </w:r>
+              <w:r>
+                <w:rPr>
+                  <w:sz w:val="24"/>
+                  <w:szCs w:val="24"/>
+                  <w:rtl/>
+                </w:rPr>
+                <w:t>–</w:t>
+              </w:r>
+              <w:r>
+                <w:rPr>
+                  <w:rFonts w:hint="cs"/>
+                  <w:sz w:val="24"/>
+                  <w:szCs w:val="24"/>
+                  <w:rtl/>
+                </w:rPr>
+                <w:t xml:space="preserve"> </w:t>
+              </w:r>
+            </w:ins>
+            <w:ins w:id="200" w:author="אלעד ושוהם יחיאל" w:date="2013-01-07T00:32:00Z">
+              <w:r>
+                <w:rPr>
+                  <w:rFonts w:hint="cs"/>
+                  <w:sz w:val="24"/>
+                  <w:szCs w:val="24"/>
+                  <w:rtl/>
+                </w:rPr>
+                <w:t>2.2</w:t>
+              </w:r>
+            </w:ins>
+            <w:ins w:id="201" w:author="אלעד ושוהם יחיאל" w:date="2013-01-07T00:02:00Z">
+              <w:r>
+                <w:rPr>
+                  <w:rFonts w:hint="cs"/>
+                  <w:sz w:val="24"/>
+                  <w:szCs w:val="24"/>
+                  <w:rtl/>
+                </w:rPr>
+                <w:t>.13</w:t>
+              </w:r>
+            </w:ins>
+          </w:p>
+        </w:tc>
+        <w:tc>
+          <w:tcPr>
+            <w:tcW w:w="2551" w:type="dxa"/>
+            <w:vAlign w:val="center"/>
+            <w:tcPrChange w:id="202" w:author="אלעד ושוהם יחיאל" w:date="2013-01-06T23:56:00Z">
+              <w:tcPr>
+                <w:tcW w:w="2214" w:type="dxa"/>
+              </w:tcPr>
+            </w:tcPrChange>
+          </w:tcPr>
+          <w:p>
+            <w:pPr>
+              <w:bidi/>
+              <w:jc w:val="center"/>
+              <w:rPr>
+                <w:ins w:id="203" w:author="אלעד ושוהם יחיאל" w:date="2013-01-06T23:32:00Z"/>
+                <w:rFonts w:hint="cs"/>
+                <w:sz w:val="24"/>
+                <w:szCs w:val="24"/>
+                <w:rtl/>
+              </w:rPr>
+              <w:pPrChange w:id="204" w:author="אלעד ושוהם יחיאל" w:date="2013-01-06T23:34:00Z">
+                <w:pPr>
+                  <w:bidi/>
+                </w:pPr>
+              </w:pPrChange>
+            </w:pPr>
+            <w:ins w:id="205" w:author="אלעד ושוהם יחיאל" w:date="2013-01-07T00:28:00Z">
+              <w:r>
+                <w:rPr>
+                  <w:rFonts w:hint="cs"/>
+                  <w:sz w:val="24"/>
+                  <w:szCs w:val="24"/>
+                  <w:rtl/>
+                </w:rPr>
+                <w:t>התאמת המערכת ל</w:t>
+              </w:r>
+              <w:r>
+                <w:rPr>
+                  <w:rFonts w:cs="Arial" w:hint="cs"/>
+                  <w:sz w:val="24"/>
+                  <w:szCs w:val="24"/>
+                  <w:rtl/>
+                </w:rPr>
+                <w:t>ארכיטקטורת</w:t>
+              </w:r>
+              <w:r>
+                <w:rPr>
+                  <w:rFonts w:cs="Arial"/>
+                  <w:sz w:val="24"/>
+                  <w:szCs w:val="24"/>
+                  <w:rtl/>
+                </w:rPr>
+                <w:t xml:space="preserve"> </w:t>
+              </w:r>
+              <w:r>
+                <w:rPr>
+                  <w:sz w:val="24"/>
+                  <w:szCs w:val="24"/>
+                </w:rPr>
+                <w:t>x86-64</w:t>
+              </w:r>
+            </w:ins>
+          </w:p>
+        </w:tc>
+        <w:tc>
+          <w:tcPr>
+            <w:tcW w:w="1668" w:type="dxa"/>
+            <w:vAlign w:val="center"/>
+            <w:tcPrChange w:id="206" w:author="אלעד ושוהם יחיאל" w:date="2013-01-06T23:56:00Z">
+              <w:tcPr>
+                <w:tcW w:w="2214" w:type="dxa"/>
+              </w:tcPr>
+            </w:tcPrChange>
+          </w:tcPr>
+          <w:p>
+            <w:pPr>
+              <w:bidi/>
+              <w:jc w:val="center"/>
+              <w:rPr>
+                <w:ins w:id="207" w:author="אלעד ושוהם יחיאל" w:date="2013-01-06T23:32:00Z"/>
+                <w:rFonts w:hint="cs"/>
+                <w:sz w:val="24"/>
+                <w:szCs w:val="24"/>
+                <w:rtl/>
+              </w:rPr>
+              <w:pPrChange w:id="208" w:author="אלעד ושוהם יחיאל" w:date="2013-01-06T23:34:00Z">
+                <w:pPr>
+                  <w:bidi/>
+                </w:pPr>
+              </w:pPrChange>
+            </w:pPr>
+          </w:p>
+        </w:tc>
+      </w:tr>
+      <w:tr>
+        <w:trPr>
+          <w:trHeight w:val="880"/>
+          <w:ins w:id="209" w:author="אלעד ושוהם יחיאל" w:date="2013-01-06T23:32:00Z"/>
+        </w:trPr>
+        <w:tc>
+          <w:tcPr>
+            <w:tcW w:w="1971" w:type="dxa"/>
+            <w:vAlign w:val="center"/>
+            <w:tcPrChange w:id="210" w:author="אלעד ושוהם יחיאל" w:date="2013-01-06T23:56:00Z">
+              <w:tcPr>
+                <w:tcW w:w="2214" w:type="dxa"/>
+                <w:gridSpan w:val="2"/>
+              </w:tcPr>
+            </w:tcPrChange>
+          </w:tcPr>
+          <w:p>
+            <w:pPr>
+              <w:bidi/>
+              <w:jc w:val="center"/>
+              <w:rPr>
+                <w:ins w:id="211" w:author="אלעד ושוהם יחיאל" w:date="2013-01-06T23:32:00Z"/>
+                <w:rFonts w:hint="cs"/>
+                <w:sz w:val="24"/>
+                <w:szCs w:val="24"/>
+                <w:rtl/>
+              </w:rPr>
+              <w:pPrChange w:id="212" w:author="אלעד ושוהם יחיאל" w:date="2013-01-06T23:34:00Z">
+                <w:pPr>
+                  <w:bidi/>
+                </w:pPr>
+              </w:pPrChange>
+            </w:pPr>
+          </w:p>
+        </w:tc>
+        <w:tc>
+          <w:tcPr>
+            <w:tcW w:w="2423" w:type="dxa"/>
+            <w:vAlign w:val="center"/>
+            <w:tcPrChange w:id="213" w:author="אלעד ושוהם יחיאל" w:date="2013-01-06T23:56:00Z">
+              <w:tcPr>
+                <w:tcW w:w="2214" w:type="dxa"/>
+              </w:tcPr>
+            </w:tcPrChange>
+          </w:tcPr>
+          <w:p>
+            <w:pPr>
+              <w:bidi/>
+              <w:jc w:val="center"/>
+              <w:rPr>
+                <w:ins w:id="214" w:author="אלעד ושוהם יחיאל" w:date="2013-01-06T23:32:00Z"/>
+                <w:rFonts w:hint="cs"/>
+                <w:sz w:val="24"/>
+                <w:szCs w:val="24"/>
+                <w:rtl/>
+              </w:rPr>
+              <w:pPrChange w:id="215" w:author="אלעד ושוהם יחיאל" w:date="2013-01-06T23:34:00Z">
+                <w:pPr>
+                  <w:bidi/>
+                </w:pPr>
+              </w:pPrChange>
+            </w:pPr>
+          </w:p>
+        </w:tc>
+        <w:tc>
+          <w:tcPr>
+            <w:tcW w:w="2551" w:type="dxa"/>
+            <w:vAlign w:val="center"/>
+            <w:tcPrChange w:id="216" w:author="אלעד ושוהם יחיאל" w:date="2013-01-06T23:56:00Z">
+              <w:tcPr>
+                <w:tcW w:w="2214" w:type="dxa"/>
+              </w:tcPr>
+            </w:tcPrChange>
+          </w:tcPr>
+          <w:p>
+            <w:pPr>
+              <w:bidi/>
+              <w:jc w:val="center"/>
+              <w:rPr>
+                <w:ins w:id="217" w:author="אלעד ושוהם יחיאל" w:date="2013-01-06T23:32:00Z"/>
+                <w:rFonts w:hint="cs"/>
+                <w:sz w:val="24"/>
+                <w:szCs w:val="24"/>
+                <w:rtl/>
+              </w:rPr>
+              <w:pPrChange w:id="218" w:author="אלעד ושוהם יחיאל" w:date="2013-01-06T23:34:00Z">
+                <w:pPr>
+                  <w:bidi/>
+                </w:pPr>
+              </w:pPrChange>
+            </w:pPr>
+          </w:p>
+        </w:tc>
+        <w:tc>
+          <w:tcPr>
+            <w:tcW w:w="1668" w:type="dxa"/>
+            <w:vAlign w:val="center"/>
+            <w:tcPrChange w:id="219" w:author="אלעד ושוהם יחיאל" w:date="2013-01-06T23:56:00Z">
+              <w:tcPr>
+                <w:tcW w:w="2214" w:type="dxa"/>
+              </w:tcPr>
+            </w:tcPrChange>
+          </w:tcPr>
+          <w:p>
+            <w:pPr>
+              <w:bidi/>
+              <w:jc w:val="center"/>
+              <w:rPr>
+                <w:ins w:id="220" w:author="אלעד ושוהם יחיאל" w:date="2013-01-06T23:32:00Z"/>
+                <w:rFonts w:hint="cs"/>
+                <w:sz w:val="24"/>
+                <w:szCs w:val="24"/>
+                <w:rtl/>
+              </w:rPr>
+              <w:pPrChange w:id="221" w:author="אלעד ושוהם יחיאל" w:date="2013-01-06T23:34:00Z">
+                <w:pPr>
+                  <w:bidi/>
+                </w:pPr>
+              </w:pPrChange>
+            </w:pPr>
+          </w:p>
+        </w:tc>
+      </w:tr>
+      <w:tr>
+        <w:trPr>
+          <w:trHeight w:val="880"/>
+          <w:ins w:id="222" w:author="אלעד ושוהם יחיאל" w:date="2013-01-06T23:32:00Z"/>
+        </w:trPr>
+        <w:tc>
+          <w:tcPr>
+            <w:tcW w:w="1971" w:type="dxa"/>
+            <w:vAlign w:val="center"/>
+            <w:tcPrChange w:id="223" w:author="אלעד ושוהם יחיאל" w:date="2013-01-06T23:56:00Z">
+              <w:tcPr>
+                <w:tcW w:w="2214" w:type="dxa"/>
+                <w:gridSpan w:val="2"/>
+              </w:tcPr>
+            </w:tcPrChange>
+          </w:tcPr>
+          <w:p>
+            <w:pPr>
+              <w:bidi/>
+              <w:jc w:val="center"/>
+              <w:rPr>
+                <w:ins w:id="224" w:author="אלעד ושוהם יחיאל" w:date="2013-01-06T23:32:00Z"/>
+                <w:rFonts w:hint="cs"/>
+                <w:sz w:val="24"/>
+                <w:szCs w:val="24"/>
+                <w:rtl/>
+              </w:rPr>
+              <w:pPrChange w:id="225" w:author="אלעד ושוהם יחיאל" w:date="2013-01-06T23:34:00Z">
+                <w:pPr>
+                  <w:bidi/>
+                </w:pPr>
+              </w:pPrChange>
+            </w:pPr>
+          </w:p>
+        </w:tc>
+        <w:tc>
+          <w:tcPr>
+            <w:tcW w:w="2423" w:type="dxa"/>
+            <w:vAlign w:val="center"/>
+            <w:tcPrChange w:id="226" w:author="אלעד ושוהם יחיאל" w:date="2013-01-06T23:56:00Z">
+              <w:tcPr>
+                <w:tcW w:w="2214" w:type="dxa"/>
+              </w:tcPr>
+            </w:tcPrChange>
+          </w:tcPr>
+          <w:p>
+            <w:pPr>
+              <w:bidi/>
+              <w:jc w:val="center"/>
+              <w:rPr>
+                <w:ins w:id="227" w:author="אלעד ושוהם יחיאל" w:date="2013-01-06T23:32:00Z"/>
+                <w:rFonts w:hint="cs"/>
+                <w:sz w:val="24"/>
+                <w:szCs w:val="24"/>
+                <w:rtl/>
+              </w:rPr>
+              <w:pPrChange w:id="228" w:author="אלעד ושוהם יחיאל" w:date="2013-01-06T23:34:00Z">
+                <w:pPr>
+                  <w:bidi/>
+                </w:pPr>
+              </w:pPrChange>
+            </w:pPr>
+          </w:p>
+        </w:tc>
+        <w:tc>
+          <w:tcPr>
+            <w:tcW w:w="2551" w:type="dxa"/>
+            <w:vAlign w:val="center"/>
+            <w:tcPrChange w:id="229" w:author="אלעד ושוהם יחיאל" w:date="2013-01-06T23:56:00Z">
+              <w:tcPr>
+                <w:tcW w:w="2214" w:type="dxa"/>
+              </w:tcPr>
+            </w:tcPrChange>
+          </w:tcPr>
+          <w:p>
+            <w:pPr>
+              <w:bidi/>
+              <w:jc w:val="center"/>
+              <w:rPr>
+                <w:ins w:id="230" w:author="אלעד ושוהם יחיאל" w:date="2013-01-06T23:32:00Z"/>
+                <w:rFonts w:hint="cs"/>
+                <w:sz w:val="24"/>
+                <w:szCs w:val="24"/>
+                <w:rtl/>
+              </w:rPr>
+              <w:pPrChange w:id="231" w:author="אלעד ושוהם יחיאל" w:date="2013-01-06T23:34:00Z">
+                <w:pPr>
+                  <w:bidi/>
+                </w:pPr>
+              </w:pPrChange>
+            </w:pPr>
+          </w:p>
+        </w:tc>
+        <w:tc>
+          <w:tcPr>
+            <w:tcW w:w="1668" w:type="dxa"/>
+            <w:vAlign w:val="center"/>
+            <w:tcPrChange w:id="232" w:author="אלעד ושוהם יחיאל" w:date="2013-01-06T23:56:00Z">
+              <w:tcPr>
+                <w:tcW w:w="2214" w:type="dxa"/>
+              </w:tcPr>
+            </w:tcPrChange>
+          </w:tcPr>
+          <w:p>
+            <w:pPr>
+              <w:bidi/>
+              <w:jc w:val="center"/>
+              <w:rPr>
+                <w:ins w:id="233" w:author="אלעד ושוהם יחיאל" w:date="2013-01-06T23:32:00Z"/>
+                <w:rFonts w:hint="cs"/>
+                <w:sz w:val="24"/>
+                <w:szCs w:val="24"/>
+                <w:rtl/>
+              </w:rPr>
+              <w:pPrChange w:id="234" w:author="אלעד ושוהם יחיאל" w:date="2013-01-06T23:34:00Z">
+                <w:pPr>
+                  <w:bidi/>
+                </w:pPr>
+              </w:pPrChange>
+            </w:pPr>
+          </w:p>
+        </w:tc>
+      </w:tr>
+      <w:tr>
+        <w:trPr>
+          <w:trHeight w:val="880"/>
+          <w:ins w:id="235" w:author="אלעד ושוהם יחיאל" w:date="2013-01-06T23:32:00Z"/>
+        </w:trPr>
+        <w:tc>
+          <w:tcPr>
+            <w:tcW w:w="1971" w:type="dxa"/>
+            <w:vAlign w:val="center"/>
+            <w:tcPrChange w:id="236" w:author="אלעד ושוהם יחיאל" w:date="2013-01-06T23:56:00Z">
+              <w:tcPr>
+                <w:tcW w:w="2214" w:type="dxa"/>
+                <w:gridSpan w:val="2"/>
+              </w:tcPr>
+            </w:tcPrChange>
+          </w:tcPr>
+          <w:p>
+            <w:pPr>
+              <w:bidi/>
+              <w:jc w:val="center"/>
+              <w:rPr>
+                <w:ins w:id="237" w:author="אלעד ושוהם יחיאל" w:date="2013-01-06T23:32:00Z"/>
+                <w:rFonts w:hint="cs"/>
+                <w:sz w:val="24"/>
+                <w:szCs w:val="24"/>
+                <w:rtl/>
+              </w:rPr>
+              <w:pPrChange w:id="238" w:author="אלעד ושוהם יחיאל" w:date="2013-01-06T23:34:00Z">
+                <w:pPr>
+                  <w:bidi/>
+                </w:pPr>
+              </w:pPrChange>
+            </w:pPr>
+          </w:p>
+        </w:tc>
+        <w:tc>
+          <w:tcPr>
+            <w:tcW w:w="2423" w:type="dxa"/>
+            <w:vAlign w:val="center"/>
+            <w:tcPrChange w:id="239" w:author="אלעד ושוהם יחיאל" w:date="2013-01-06T23:56:00Z">
+              <w:tcPr>
+                <w:tcW w:w="2214" w:type="dxa"/>
+              </w:tcPr>
+            </w:tcPrChange>
+          </w:tcPr>
+          <w:p>
+            <w:pPr>
+              <w:bidi/>
+              <w:jc w:val="center"/>
+              <w:rPr>
+                <w:ins w:id="240" w:author="אלעד ושוהם יחיאל" w:date="2013-01-06T23:32:00Z"/>
+                <w:rFonts w:hint="cs"/>
+                <w:sz w:val="24"/>
+                <w:szCs w:val="24"/>
+                <w:rtl/>
+              </w:rPr>
+              <w:pPrChange w:id="241" w:author="אלעד ושוהם יחיאל" w:date="2013-01-06T23:34:00Z">
+                <w:pPr>
+                  <w:bidi/>
+                </w:pPr>
+              </w:pPrChange>
+            </w:pPr>
+          </w:p>
+        </w:tc>
+        <w:tc>
+          <w:tcPr>
+            <w:tcW w:w="2551" w:type="dxa"/>
+            <w:vAlign w:val="center"/>
+            <w:tcPrChange w:id="242" w:author="אלעד ושוהם יחיאל" w:date="2013-01-06T23:56:00Z">
+              <w:tcPr>
+                <w:tcW w:w="2214" w:type="dxa"/>
+              </w:tcPr>
+            </w:tcPrChange>
+          </w:tcPr>
+          <w:p>
+            <w:pPr>
+              <w:bidi/>
+              <w:jc w:val="center"/>
+              <w:rPr>
+                <w:ins w:id="243" w:author="אלעד ושוהם יחיאל" w:date="2013-01-06T23:32:00Z"/>
+                <w:rFonts w:hint="cs"/>
+                <w:sz w:val="24"/>
+                <w:szCs w:val="24"/>
+                <w:rtl/>
+              </w:rPr>
+              <w:pPrChange w:id="244" w:author="אלעד ושוהם יחיאל" w:date="2013-01-06T23:34:00Z">
+                <w:pPr>
+                  <w:bidi/>
+                </w:pPr>
+              </w:pPrChange>
+            </w:pPr>
+          </w:p>
+        </w:tc>
+        <w:tc>
+          <w:tcPr>
+            <w:tcW w:w="1668" w:type="dxa"/>
+            <w:vAlign w:val="center"/>
+            <w:tcPrChange w:id="245" w:author="אלעד ושוהם יחיאל" w:date="2013-01-06T23:56:00Z">
+              <w:tcPr>
+                <w:tcW w:w="2214" w:type="dxa"/>
+              </w:tcPr>
+            </w:tcPrChange>
+          </w:tcPr>
+          <w:p>
+            <w:pPr>
+              <w:bidi/>
+              <w:jc w:val="center"/>
+              <w:rPr>
+                <w:ins w:id="246" w:author="אלעד ושוהם יחיאל" w:date="2013-01-06T23:32:00Z"/>
+                <w:rFonts w:hint="cs"/>
+                <w:sz w:val="24"/>
+                <w:szCs w:val="24"/>
+                <w:rtl/>
+              </w:rPr>
+              <w:pPrChange w:id="247" w:author="אלעד ושוהם יחיאל" w:date="2013-01-06T23:34:00Z">
+                <w:pPr>
+                  <w:bidi/>
+                </w:pPr>
+              </w:pPrChange>
+            </w:pPr>
+          </w:p>
+        </w:tc>
+      </w:tr>
+    </w:tbl>
+    <w:p>
+      <w:pPr>
+        <w:bidi/>
+        <w:rPr>
+          <w:ins w:id="248" w:author="אלעד ושוהם יחיאל" w:date="2013-01-06T23:46:00Z"/>
+          <w:sz w:val="24"/>
+          <w:szCs w:val="24"/>
+          <w:rtl/>
+        </w:rPr>
+      </w:pPr>
+    </w:p>
+    <w:p>
+      <w:pPr>
+        <w:rPr>
+          <w:ins w:id="249" w:author="אלעד ושוהם יחיאל" w:date="2013-01-06T23:46:00Z"/>
+          <w:sz w:val="24"/>
+          <w:szCs w:val="24"/>
+          <w:rtl/>
+        </w:rPr>
+      </w:pPr>
+      <w:ins w:id="250" w:author="אלעד ושוהם יחיאל" w:date="2013-01-06T23:46:00Z">
+        <w:r>
+          <w:rPr>
+            <w:sz w:val="24"/>
+            <w:szCs w:val="24"/>
+            <w:rtl/>
+          </w:rPr>
+          <w:br w:type="page"/>
+        </w:r>
+      </w:ins>
+    </w:p>
+    <w:p>
+      <w:pPr>
+        <w:pStyle w:val="a3"/>
+        <w:bidi/>
+        <w:rPr>
+          <w:ins w:id="251" w:author="אלעד ושוהם יחיאל" w:date="2013-01-06T23:46:00Z"/>
+          <w:rFonts w:cs="David" w:hint="cs"/>
+          <w:rtl/>
+        </w:rPr>
+        <w:pPrChange w:id="252" w:author="אלעד ושוהם יחיאל" w:date="2013-01-07T00:29:00Z">
+          <w:pPr>
+            <w:pStyle w:val="a3"/>
+            <w:bidi/>
+            <w:spacing w:line="360" w:lineRule="auto"/>
+          </w:pPr>
+        </w:pPrChange>
+      </w:pPr>
+      <w:ins w:id="253" w:author="אלעד ושוהם יחיאל" w:date="2013-01-07T00:29:00Z">
+        <w:r>
+          <w:rPr>
+            <w:rFonts w:cs="David" w:hint="cs"/>
+            <w:sz w:val="26"/>
+            <w:rtl/>
+            <w:rPrChange w:id="254" w:author="אלעד ושוהם יחיאל" w:date="2013-01-07T00:29:00Z">
+              <w:rPr>
+                <w:rFonts w:cs="David" w:hint="cs"/>
+                <w:sz w:val="26"/>
+                <w:szCs w:val="32"/>
+                <w:u w:val="single"/>
+                <w:rtl/>
+              </w:rPr>
+            </w:rPrChange>
+          </w:rPr>
+          <w:lastRenderedPageBreak/>
+          <w:t>דו”ח תכנון ראשוני</w:t>
+        </w:r>
+        <w:r>
+          <w:rPr>
+            <w:rFonts w:cs="David" w:hint="cs"/>
+            <w:rtl/>
+          </w:rPr>
+          <w:t xml:space="preserve"> </w:t>
+        </w:r>
+      </w:ins>
+      <w:ins w:id="255" w:author="אלעד ושוהם יחיאל" w:date="2013-01-06T23:46:00Z">
+        <w:r>
+          <w:rPr>
+            <w:rFonts w:cs="David" w:hint="cs"/>
+            <w:rtl/>
+          </w:rPr>
+          <w:t xml:space="preserve">לפרויקט </w:t>
+        </w:r>
+        <w:r>
+          <w:rPr>
+            <w:rFonts w:cs="David"/>
+          </w:rPr>
+          <w:t>WinSMARTS</w:t>
+        </w:r>
+      </w:ins>
+    </w:p>
+    <w:p>
+      <w:pPr>
+        <w:bidi/>
+        <w:rPr>
+          <w:ins w:id="256" w:author="אלעד ושוהם יחיאל" w:date="2013-01-07T00:30:00Z"/>
+          <w:rFonts w:hint="cs"/>
+          <w:sz w:val="24"/>
+          <w:szCs w:val="24"/>
+          <w:rtl/>
+        </w:rPr>
+      </w:pPr>
+    </w:p>
+    <w:p>
+      <w:pPr>
+        <w:bidi/>
+        <w:rPr>
+          <w:ins w:id="257" w:author="אלעד ושוהם יחיאל" w:date="2013-01-07T00:31:00Z"/>
+          <w:rFonts w:cs="David" w:hint="cs"/>
+          <w:sz w:val="26"/>
+          <w:rtl/>
+        </w:rPr>
+      </w:pPr>
+      <w:ins w:id="258" w:author="אלעד ושוהם יחיאל" w:date="2013-01-07T00:30:00Z">
+        <w:r>
+          <w:rPr>
+            <w:rFonts w:cs="David" w:hint="cs"/>
+            <w:sz w:val="26"/>
+            <w:rtl/>
+          </w:rPr>
+          <w:t xml:space="preserve">הוראות למילוי </w:t>
+        </w:r>
+      </w:ins>
+      <w:ins w:id="259" w:author="אלעד ושוהם יחיאל" w:date="2013-01-07T00:31:00Z">
+        <w:r>
+          <w:rPr>
+            <w:rFonts w:cs="David" w:hint="cs"/>
+            <w:sz w:val="26"/>
+            <w:rtl/>
+          </w:rPr>
+          <w:t>חלק זה :</w:t>
+        </w:r>
+      </w:ins>
+    </w:p>
+    <w:p>
+      <w:pPr>
+        <w:bidi/>
+        <w:rPr>
+          <w:ins w:id="260" w:author="אלעד ושוהם יחיאל" w:date="2013-01-07T00:31:00Z"/>
+          <w:rFonts w:cs="David" w:hint="cs"/>
+          <w:sz w:val="26"/>
+          <w:rtl/>
+        </w:rPr>
+      </w:pPr>
+      <w:ins w:id="261" w:author="אלעד ושוהם יחיאל" w:date="2013-01-07T00:31:00Z">
+        <w:r>
+          <w:rPr>
+            <w:rFonts w:cs="David" w:hint="cs"/>
+            <w:sz w:val="26"/>
+            <w:rtl/>
+          </w:rPr>
+          <w:t>הסטודנט אמור לכתוב “דוח תכנון ראשוני” תוך התייעצות עם מנחה הפרויקט. דו"ח זה מהווה שלד של הדו"ח הסופי וניתן להתייחס אליו כבסיס לשינויים. הדו"ח ייכתב לפי "הוראות לכתיבת דו"ח פרויקט" (ראה להלן) ויצוין בו איזה חלקים טרם הושלמו. דו”ח תכנון ראשוני צריך להיות מלא ושלם עד וכולל סעיף 3 - "תכנון העבודה" ויכלול גם את סעיף 8 - "ביבליוגרפיה" ו-</w:t>
+        </w:r>
+        <w:r>
+          <w:rPr>
+            <w:rFonts w:cs="David"/>
+            <w:sz w:val="26"/>
+          </w:rPr>
+          <w:t>Abstract</w:t>
+        </w:r>
+        <w:r>
+          <w:rPr>
+            <w:rFonts w:cs="David" w:hint="cs"/>
+            <w:sz w:val="26"/>
+            <w:rtl/>
+          </w:rPr>
+          <w:t xml:space="preserve"> (תקציר באנגלית). הדו"ח יכלול בנספח, לוח זמנים מפורט. הגשת “דו”ח תכנון ראשוני” הינה תנאי להמשך ביצוע הפרויקט. הסטודנט יקבל הערות על הדו"ח ויעשה תיקונים בהתאם. דו"ח התכנון הראשוני מהווה 10% מציון הפרויקט. סטודנט שלא יגיש “דו”ח תכנון ראשוני” כמפורט בהמשך, (א) יפסיד את זכותו להשתמש במחשבי חדר הפרויקטים לצורך ביצוע הפרויקט, עד להשלמת דו"ח זה. (ב) יופחתו נקודות מציונו בהתאם לטבלה דלעיל.</w:t>
+        </w:r>
+      </w:ins>
+    </w:p>
+    <w:p>
+      <w:pPr>
+        <w:bidi/>
+        <w:rPr>
+          <w:rFonts w:hint="cs"/>
           <w:sz w:val="24"/>
           <w:szCs w:val="24"/>
           <w:rtl/>
@@ -1166,7 +3888,7 @@
 </file>
 
 <file path=word/numbering.xml><?xml version="1.0" encoding="utf-8"?>
-<w:numbering xmlns:wpc="http://schemas.microsoft.com/office/word/2010/wordprocessingCanvas" xmlns:mc="http://schemas.openxmlformats.org/markup-compatibility/2006" xmlns:o="urn:schemas-microsoft-com:office:office" xmlns:r="http://schemas.openxmlformats.org/officeDocument/2006/relationships" xmlns:m="http://schemas.openxmlformats.org/officeDocument/2006/math" xmlns:v="urn:schemas-microsoft-com:vml" xmlns:wp14="http://schemas.microsoft.com/office/word/2010/wordprocessingDrawing" xmlns:wp="http://schemas.openxmlformats.org/drawingml/2006/wordprocessingDrawing" xmlns:w10="urn:schemas-microsoft-com:office:word" xmlns:w="http://schemas.openxmlformats.org/wordprocessingml/2006/main" xmlns:w14="http://schemas.microsoft.com/office/word/2010/wordml" xmlns:wpg="http://schemas.microsoft.com/office/word/2010/wordprocessingGroup" xmlns:wpi="http://schemas.microsoft.com/office/word/2010/wordprocessingInk" xmlns:wne="http://schemas.microsoft.com/office/word/2006/wordml" xmlns:wps="http://schemas.microsoft.com/office/word/2010/wordprocessingShape" mc:Ignorable="w14 wp14">
+<w:numbering xmlns:ve="http://schemas.openxmlformats.org/markup-compatibility/2006" xmlns:o="urn:schemas-microsoft-com:office:office" xmlns:r="http://schemas.openxmlformats.org/officeDocument/2006/relationships" xmlns:m="http://schemas.openxmlformats.org/officeDocument/2006/math" xmlns:v="urn:schemas-microsoft-com:vml" xmlns:wp="http://schemas.openxmlformats.org/drawingml/2006/wordprocessingDrawing" xmlns:w10="urn:schemas-microsoft-com:office:word" xmlns:w="http://schemas.openxmlformats.org/wordprocessingml/2006/main" xmlns:wne="http://schemas.microsoft.com/office/word/2006/wordml">
   <w:abstractNum w:abstractNumId="0">
     <w:nsid w:val="23220BA9"/>
     <w:multiLevelType w:val="hybridMultilevel"/>
@@ -1260,7 +3982,7 @@
 </file>
 
 <file path=word/styles.xml><?xml version="1.0" encoding="utf-8"?>
-<w:styles xmlns:mc="http://schemas.openxmlformats.org/markup-compatibility/2006" xmlns:r="http://schemas.openxmlformats.org/officeDocument/2006/relationships" xmlns:w="http://schemas.openxmlformats.org/wordprocessingml/2006/main" xmlns:w14="http://schemas.microsoft.com/office/word/2010/wordml" mc:Ignorable="w14">
+<w:styles xmlns:r="http://schemas.openxmlformats.org/officeDocument/2006/relationships" xmlns:w="http://schemas.openxmlformats.org/wordprocessingml/2006/main">
   <w:docDefaults>
     <w:rPrDefault>
       <w:rPr>
@@ -1415,15 +4137,16 @@
     <w:lsdException w:name="Bibliography" w:uiPriority="37"/>
     <w:lsdException w:name="TOC Heading" w:uiPriority="39" w:qFormat="1"/>
   </w:latentStyles>
-  <w:style w:type="paragraph" w:default="1" w:styleId="Normal">
+  <w:style w:type="paragraph" w:default="1" w:styleId="a">
     <w:name w:val="Normal"/>
     <w:qFormat/>
+    <w:rsid w:val="00F360FA"/>
   </w:style>
-  <w:style w:type="paragraph" w:styleId="Heading1">
+  <w:style w:type="paragraph" w:styleId="1">
     <w:name w:val="heading 1"/>
-    <w:basedOn w:val="Normal"/>
-    <w:next w:val="Normal"/>
-    <w:link w:val="Heading1Char"/>
+    <w:basedOn w:val="a"/>
+    <w:next w:val="a"/>
+    <w:link w:val="10"/>
     <w:uiPriority w:val="9"/>
     <w:qFormat/>
     <w:rsid w:val="001F6100"/>
@@ -1442,17 +4165,18 @@
       <w:szCs w:val="28"/>
     </w:rPr>
   </w:style>
-  <w:style w:type="character" w:default="1" w:styleId="DefaultParagraphFont">
+  <w:style w:type="character" w:default="1" w:styleId="a0">
     <w:name w:val="Default Paragraph Font"/>
     <w:uiPriority w:val="1"/>
     <w:semiHidden/>
     <w:unhideWhenUsed/>
   </w:style>
-  <w:style w:type="table" w:default="1" w:styleId="TableNormal">
+  <w:style w:type="table" w:default="1" w:styleId="a1">
     <w:name w:val="Normal Table"/>
     <w:uiPriority w:val="99"/>
     <w:semiHidden/>
     <w:unhideWhenUsed/>
+    <w:qFormat/>
     <w:tblPr>
       <w:tblInd w:w="0" w:type="dxa"/>
       <w:tblCellMar>
@@ -1463,17 +4187,17 @@
       </w:tblCellMar>
     </w:tblPr>
   </w:style>
-  <w:style w:type="numbering" w:default="1" w:styleId="NoList">
+  <w:style w:type="numbering" w:default="1" w:styleId="a2">
     <w:name w:val="No List"/>
     <w:uiPriority w:val="99"/>
     <w:semiHidden/>
     <w:unhideWhenUsed/>
   </w:style>
-  <w:style w:type="paragraph" w:styleId="Title">
+  <w:style w:type="paragraph" w:styleId="a3">
     <w:name w:val="Title"/>
-    <w:basedOn w:val="Normal"/>
-    <w:next w:val="Normal"/>
-    <w:link w:val="TitleChar"/>
+    <w:basedOn w:val="a"/>
+    <w:next w:val="a"/>
+    <w:link w:val="a4"/>
     <w:uiPriority w:val="10"/>
     <w:qFormat/>
     <w:rsid w:val="001F6100"/>
@@ -1493,10 +4217,10 @@
       <w:szCs w:val="52"/>
     </w:rPr>
   </w:style>
-  <w:style w:type="character" w:customStyle="1" w:styleId="TitleChar">
-    <w:name w:val="Title Char"/>
-    <w:basedOn w:val="DefaultParagraphFont"/>
-    <w:link w:val="Title"/>
+  <w:style w:type="character" w:customStyle="1" w:styleId="a4">
+    <w:name w:val="תואר תו"/>
+    <w:basedOn w:val="a0"/>
+    <w:link w:val="a3"/>
     <w:uiPriority w:val="10"/>
     <w:rsid w:val="001F6100"/>
     <w:rPr>
@@ -1508,10 +4232,10 @@
       <w:szCs w:val="52"/>
     </w:rPr>
   </w:style>
-  <w:style w:type="character" w:customStyle="1" w:styleId="Heading1Char">
-    <w:name w:val="Heading 1 Char"/>
-    <w:basedOn w:val="DefaultParagraphFont"/>
-    <w:link w:val="Heading1"/>
+  <w:style w:type="character" w:customStyle="1" w:styleId="10">
+    <w:name w:val="כותרת 1 תו"/>
+    <w:basedOn w:val="a0"/>
+    <w:link w:val="1"/>
     <w:uiPriority w:val="9"/>
     <w:rsid w:val="001F6100"/>
     <w:rPr>
@@ -1523,9 +4247,9 @@
       <w:szCs w:val="28"/>
     </w:rPr>
   </w:style>
-  <w:style w:type="paragraph" w:styleId="ListParagraph">
+  <w:style w:type="paragraph" w:styleId="a5">
     <w:name w:val="List Paragraph"/>
-    <w:basedOn w:val="Normal"/>
+    <w:basedOn w:val="a"/>
     <w:uiPriority w:val="34"/>
     <w:qFormat/>
     <w:rsid w:val="001474D0"/>
@@ -1534,11 +4258,11 @@
       <w:contextualSpacing/>
     </w:pPr>
   </w:style>
-  <w:style w:type="paragraph" w:styleId="Subtitle">
+  <w:style w:type="paragraph" w:styleId="a6">
     <w:name w:val="Subtitle"/>
-    <w:basedOn w:val="Normal"/>
-    <w:next w:val="Normal"/>
-    <w:link w:val="SubtitleChar"/>
+    <w:basedOn w:val="a"/>
+    <w:next w:val="a"/>
+    <w:link w:val="a7"/>
     <w:uiPriority w:val="11"/>
     <w:qFormat/>
     <w:rsid w:val="001B7A86"/>
@@ -1557,10 +4281,10 @@
       <w:szCs w:val="24"/>
     </w:rPr>
   </w:style>
-  <w:style w:type="character" w:customStyle="1" w:styleId="SubtitleChar">
-    <w:name w:val="Subtitle Char"/>
-    <w:basedOn w:val="DefaultParagraphFont"/>
-    <w:link w:val="Subtitle"/>
+  <w:style w:type="character" w:customStyle="1" w:styleId="a7">
+    <w:name w:val="כותרת משנה תו"/>
+    <w:basedOn w:val="a0"/>
+    <w:link w:val="a6"/>
     <w:uiPriority w:val="11"/>
     <w:rsid w:val="001B7A86"/>
     <w:rPr>
@@ -1572,6 +4296,62 @@
       <w:sz w:val="24"/>
       <w:szCs w:val="24"/>
     </w:rPr>
+  </w:style>
+  <w:style w:type="paragraph" w:styleId="a8">
+    <w:name w:val="Balloon Text"/>
+    <w:basedOn w:val="a"/>
+    <w:link w:val="a9"/>
+    <w:uiPriority w:val="99"/>
+    <w:semiHidden/>
+    <w:unhideWhenUsed/>
+    <w:rsid w:val="00915ABD"/>
+    <w:pPr>
+      <w:spacing w:after="0" w:line="240" w:lineRule="auto"/>
+    </w:pPr>
+    <w:rPr>
+      <w:rFonts w:ascii="Tahoma" w:hAnsi="Tahoma" w:cs="Tahoma"/>
+      <w:sz w:val="16"/>
+      <w:szCs w:val="16"/>
+    </w:rPr>
+  </w:style>
+  <w:style w:type="character" w:customStyle="1" w:styleId="a9">
+    <w:name w:val="טקסט בלונים תו"/>
+    <w:basedOn w:val="a0"/>
+    <w:link w:val="a8"/>
+    <w:uiPriority w:val="99"/>
+    <w:semiHidden/>
+    <w:rsid w:val="00915ABD"/>
+    <w:rPr>
+      <w:rFonts w:ascii="Tahoma" w:hAnsi="Tahoma" w:cs="Tahoma"/>
+      <w:sz w:val="16"/>
+      <w:szCs w:val="16"/>
+    </w:rPr>
+  </w:style>
+  <w:style w:type="table" w:styleId="aa">
+    <w:name w:val="Table Grid"/>
+    <w:basedOn w:val="a1"/>
+    <w:uiPriority w:val="59"/>
+    <w:rsid w:val="00870842"/>
+    <w:pPr>
+      <w:spacing w:after="0" w:line="240" w:lineRule="auto"/>
+    </w:pPr>
+    <w:tblPr>
+      <w:tblInd w:w="0" w:type="dxa"/>
+      <w:tblBorders>
+        <w:top w:val="single" w:sz="4" w:space="0" w:color="auto"/>
+        <w:left w:val="single" w:sz="4" w:space="0" w:color="auto"/>
+        <w:bottom w:val="single" w:sz="4" w:space="0" w:color="auto"/>
+        <w:right w:val="single" w:sz="4" w:space="0" w:color="auto"/>
+        <w:insideH w:val="single" w:sz="4" w:space="0" w:color="auto"/>
+        <w:insideV w:val="single" w:sz="4" w:space="0" w:color="auto"/>
+      </w:tblBorders>
+      <w:tblCellMar>
+        <w:top w:w="0" w:type="dxa"/>
+        <w:left w:w="108" w:type="dxa"/>
+        <w:bottom w:w="0" w:type="dxa"/>
+        <w:right w:w="108" w:type="dxa"/>
+      </w:tblCellMar>
+    </w:tblPr>
   </w:style>
 </w:styles>
 </file>
@@ -2176,4 +4956,16 @@
   <a:objectDefaults/>
   <a:extraClrSchemeLst/>
 </a:theme>
+</file>
+
+<file path=customXml/item1.xml><?xml version="1.0" encoding="utf-8"?>
+<b:Sources xmlns:b="http://schemas.openxmlformats.org/officeDocument/2006/bibliography" xmlns="http://schemas.openxmlformats.org/officeDocument/2006/bibliography" SelectedStyle="\APA.XSL" StyleName="APA Fifth Edition"/>
+</file>
+
+<file path=customXml/itemProps1.xml><?xml version="1.0" encoding="utf-8"?>
+<ds:datastoreItem xmlns:ds="http://schemas.openxmlformats.org/officeDocument/2006/customXml" ds:itemID="{F2E07EA6-0EF4-4979-A4CF-9F99C72EAE98}">
+  <ds:schemaRefs>
+    <ds:schemaRef ds:uri="http://schemas.openxmlformats.org/officeDocument/2006/bibliography"/>
+  </ds:schemaRefs>
+</ds:datastoreItem>
 </file>
</xml_diff>